<commit_message>
Resubmitted report for P1
</commit_message>
<xml_diff>
--- a/p1/P1_Report.docx
+++ b/p1/P1_Report.docx
@@ -1,6 +1,6 @@
 
 <file path=word/document.xml><?xml version="1.0" encoding="utf-8"?>
-<w:document xmlns:wpc="http://schemas.microsoft.com/office/word/2010/wordprocessingCanvas" xmlns:mc="http://schemas.openxmlformats.org/markup-compatibility/2006" xmlns:o="urn:schemas-microsoft-com:office:office" xmlns:r="http://schemas.openxmlformats.org/officeDocument/2006/relationships" xmlns:m="http://schemas.openxmlformats.org/officeDocument/2006/math" xmlns:v="urn:schemas-microsoft-com:vml" xmlns:wp14="http://schemas.microsoft.com/office/word/2010/wordprocessingDrawing" xmlns:wp="http://schemas.openxmlformats.org/drawingml/2006/wordprocessingDrawing" xmlns:w10="urn:schemas-microsoft-com:office:word" xmlns:w="http://schemas.openxmlformats.org/wordprocessingml/2006/main" xmlns:w14="http://schemas.microsoft.com/office/word/2010/wordml" xmlns:wpg="http://schemas.microsoft.com/office/word/2010/wordprocessingGroup" xmlns:wpi="http://schemas.microsoft.com/office/word/2010/wordprocessingInk" xmlns:wne="http://schemas.microsoft.com/office/word/2006/wordml" xmlns:wps="http://schemas.microsoft.com/office/word/2010/wordprocessingShape" mc:Ignorable="w14 wp14">
+<w:document xmlns:wpc="http://schemas.microsoft.com/office/word/2010/wordprocessingCanvas" xmlns:mo="http://schemas.microsoft.com/office/mac/office/2008/main" xmlns:mc="http://schemas.openxmlformats.org/markup-compatibility/2006" xmlns:mv="urn:schemas-microsoft-com:mac:vml" xmlns:o="urn:schemas-microsoft-com:office:office" xmlns:r="http://schemas.openxmlformats.org/officeDocument/2006/relationships" xmlns:m="http://schemas.openxmlformats.org/officeDocument/2006/math" xmlns:v="urn:schemas-microsoft-com:vml" xmlns:wp14="http://schemas.microsoft.com/office/word/2010/wordprocessingDrawing" xmlns:wp="http://schemas.openxmlformats.org/drawingml/2006/wordprocessingDrawing" xmlns:w10="urn:schemas-microsoft-com:office:word" xmlns:w="http://schemas.openxmlformats.org/wordprocessingml/2006/main" xmlns:w14="http://schemas.microsoft.com/office/word/2010/wordml" xmlns:w15="http://schemas.microsoft.com/office/word/2012/wordml" xmlns:wpg="http://schemas.microsoft.com/office/word/2010/wordprocessingGroup" xmlns:wpi="http://schemas.microsoft.com/office/word/2010/wordprocessingInk" xmlns:wne="http://schemas.microsoft.com/office/word/2006/wordml" xmlns:wps="http://schemas.microsoft.com/office/word/2010/wordprocessingShape" mc:Ignorable="w14 w15 wp14">
   <w:body>
     <w:p>
       <w:pPr>
@@ -115,16 +115,73 @@
         </w:rPr>
       </w:pPr>
       <w:r>
-        <w:t xml:space="preserve">The null hypotheses </w:t>
-      </w:r>
-      <w:r>
-        <w:t xml:space="preserve">should be that there is no difference in </w:t>
-      </w:r>
-      <w:r>
+        <w:t>W</w:t>
+      </w:r>
+      <w:r>
+        <w:t xml:space="preserve">e are trying to infer something about the </w:t>
+      </w:r>
+      <w:r>
+        <w:t xml:space="preserve">population </w:t>
+      </w:r>
+      <w:r>
+        <w:t xml:space="preserve">mean response time </w:t>
+      </w:r>
+      <w:r>
+        <w:t xml:space="preserve">by investigating our samples. As we cannot prove the null hypothesis to be true – we can only get evidence to reject it - we may </w:t>
+      </w:r>
+      <w:r>
+        <w:t>formulate it in the following way</w:t>
+      </w:r>
+      <w:r>
+        <w:t xml:space="preserve">: </w:t>
+      </w:r>
+      <w:r>
+        <w:rPr>
+          <w:b/>
+        </w:rPr>
+        <w:t>T</w:t>
+      </w:r>
+      <w:r>
+        <w:rPr>
+          <w:b/>
+        </w:rPr>
+        <w:t xml:space="preserve">here is no difference in </w:t>
+      </w:r>
+      <w:r>
+        <w:rPr>
+          <w:b/>
+        </w:rPr>
+        <w:t xml:space="preserve">population </w:t>
+      </w:r>
+      <w:r>
+        <w:rPr>
+          <w:b/>
+        </w:rPr>
         <w:t>mean response</w:t>
       </w:r>
       <w:r>
-        <w:t xml:space="preserve"> times when subjects are presented with congruent or incongruent conditions of words, thus: </w:t>
+        <w:rPr>
+          <w:b/>
+        </w:rPr>
+        <w:t xml:space="preserve"> time </w:t>
+      </w:r>
+      <w:r>
+        <w:rPr>
+          <w:b/>
+        </w:rPr>
+        <w:t>if</w:t>
+      </w:r>
+      <w:r>
+        <w:rPr>
+          <w:b/>
+        </w:rPr>
+        <w:t xml:space="preserve"> subjects are presented with congruent or incongruent conditions of words</w:t>
+      </w:r>
+      <w:r>
+        <w:t>:</w:t>
+      </w:r>
+      <w:r>
+        <w:t xml:space="preserve"> </w:t>
       </w:r>
       <w:r>
         <w:rPr>
@@ -273,13 +330,37 @@
         <w:rPr>
           <w:rFonts w:eastAsiaTheme="minorEastAsia"/>
         </w:rPr>
-        <w:t xml:space="preserve">is the mean response </w:t>
-      </w:r>
-      <w:r>
-        <w:rPr>
-          <w:rFonts w:eastAsiaTheme="minorEastAsia"/>
-        </w:rPr>
-        <w:t>time of participants who are dealing with congruent words</w:t>
+        <w:t xml:space="preserve">is the </w:t>
+      </w:r>
+      <w:r>
+        <w:rPr>
+          <w:rFonts w:eastAsiaTheme="minorEastAsia"/>
+        </w:rPr>
+        <w:t xml:space="preserve">population </w:t>
+      </w:r>
+      <w:r>
+        <w:rPr>
+          <w:rFonts w:eastAsiaTheme="minorEastAsia"/>
+        </w:rPr>
+        <w:t xml:space="preserve">mean response </w:t>
+      </w:r>
+      <w:r>
+        <w:rPr>
+          <w:rFonts w:eastAsiaTheme="minorEastAsia"/>
+        </w:rPr>
+        <w:t xml:space="preserve">time of </w:t>
+      </w:r>
+      <w:r>
+        <w:rPr>
+          <w:rFonts w:eastAsiaTheme="minorEastAsia"/>
+        </w:rPr>
+        <w:t>subjects</w:t>
+      </w:r>
+      <w:r>
+        <w:rPr>
+          <w:rFonts w:eastAsiaTheme="minorEastAsia"/>
+        </w:rPr>
+        <w:t xml:space="preserve"> dealing with congruent words</w:t>
       </w:r>
     </w:p>
     <w:p>
@@ -312,7 +393,31 @@
         <w:rPr>
           <w:rFonts w:eastAsiaTheme="minorEastAsia"/>
         </w:rPr>
-        <w:t xml:space="preserve"> is the mean response time of participants who are dealing with incongruent words </w:t>
+        <w:t xml:space="preserve"> is the </w:t>
+      </w:r>
+      <w:r>
+        <w:rPr>
+          <w:rFonts w:eastAsiaTheme="minorEastAsia"/>
+        </w:rPr>
+        <w:t xml:space="preserve">population </w:t>
+      </w:r>
+      <w:r>
+        <w:rPr>
+          <w:rFonts w:eastAsiaTheme="minorEastAsia"/>
+        </w:rPr>
+        <w:t xml:space="preserve">mean response time of </w:t>
+      </w:r>
+      <w:r>
+        <w:rPr>
+          <w:rFonts w:eastAsiaTheme="minorEastAsia"/>
+        </w:rPr>
+        <w:t>subjects</w:t>
+      </w:r>
+      <w:r>
+        <w:rPr>
+          <w:rFonts w:eastAsiaTheme="minorEastAsia"/>
+        </w:rPr>
+        <w:t xml:space="preserve"> dealing with incongruent words </w:t>
       </w:r>
     </w:p>
     <w:p>
@@ -338,7 +443,19 @@
         <w:rPr>
           <w:rFonts w:eastAsiaTheme="minorEastAsia"/>
         </w:rPr>
-        <w:t xml:space="preserve">the mean response time of subjects presented with congruent words can be higher </w:t>
+        <w:t xml:space="preserve">the </w:t>
+      </w:r>
+      <w:r>
+        <w:rPr>
+          <w:rFonts w:eastAsiaTheme="minorEastAsia"/>
+        </w:rPr>
+        <w:t xml:space="preserve">population </w:t>
+      </w:r>
+      <w:r>
+        <w:rPr>
+          <w:rFonts w:eastAsiaTheme="minorEastAsia"/>
+        </w:rPr>
+        <w:t xml:space="preserve">mean response time of subjects presented with congruent words can be higher </w:t>
       </w:r>
       <w:r>
         <w:rPr>
@@ -351,37 +468,27 @@
         <w:rPr>
           <w:rFonts w:eastAsiaTheme="minorEastAsia"/>
         </w:rPr>
-        <w:t xml:space="preserve"> lower than the response time of subjects presented with incongruent words (or vice versa). Thus the alternative hypothesis should be: S</w:t>
-      </w:r>
-      <w:r>
-        <w:rPr>
-          <w:rFonts w:eastAsiaTheme="minorEastAsia"/>
-        </w:rPr>
-        <w:t xml:space="preserve">ubjects will show differences in </w:t>
-      </w:r>
-      <w:r>
-        <w:rPr>
-          <w:rFonts w:eastAsiaTheme="minorEastAsia"/>
-        </w:rPr>
-        <w:t>mean response</w:t>
-      </w:r>
-      <w:r>
-        <w:rPr>
-          <w:rFonts w:eastAsiaTheme="minorEastAsia"/>
-        </w:rPr>
-        <w:t xml:space="preserve"> </w:t>
-      </w:r>
-      <w:r>
-        <w:rPr>
-          <w:rFonts w:eastAsiaTheme="minorEastAsia"/>
-        </w:rPr>
-        <w:t xml:space="preserve">time </w:t>
-      </w:r>
-      <w:r>
-        <w:rPr>
-          <w:rFonts w:eastAsiaTheme="minorEastAsia"/>
-        </w:rPr>
-        <w:t xml:space="preserve">when identifying congruent or incongruent labeled words: </w:t>
+        <w:t xml:space="preserve"> lower than the response time of subjects presented with incongruent words (or vice versa). Thus the alternative hypothesis should be: </w:t>
+      </w:r>
+      <w:r>
+        <w:rPr>
+          <w:rFonts w:eastAsiaTheme="minorEastAsia"/>
+          <w:b/>
+        </w:rPr>
+        <w:t xml:space="preserve">There is a difference in population mean response time if </w:t>
+      </w:r>
+      <w:r>
+        <w:rPr>
+          <w:rFonts w:eastAsiaTheme="minorEastAsia"/>
+          <w:b/>
+        </w:rPr>
+        <w:t>subjects are presented with congruent or incongruent conditions of words</w:t>
+      </w:r>
+      <w:r>
+        <w:rPr>
+          <w:rFonts w:eastAsiaTheme="minorEastAsia"/>
+        </w:rPr>
+        <w:t xml:space="preserve">: </w:t>
       </w:r>
       <w:r>
         <w:rPr>
@@ -559,7 +666,31 @@
         <w:rPr>
           <w:rFonts w:eastAsiaTheme="minorEastAsia"/>
         </w:rPr>
-        <w:t>is the mean response time of participants who are dealing with congruent words</w:t>
+        <w:t xml:space="preserve">is the </w:t>
+      </w:r>
+      <w:r>
+        <w:rPr>
+          <w:rFonts w:eastAsiaTheme="minorEastAsia"/>
+        </w:rPr>
+        <w:t xml:space="preserve">population </w:t>
+      </w:r>
+      <w:r>
+        <w:rPr>
+          <w:rFonts w:eastAsiaTheme="minorEastAsia"/>
+        </w:rPr>
+        <w:t xml:space="preserve">mean response time of </w:t>
+      </w:r>
+      <w:r>
+        <w:rPr>
+          <w:rFonts w:eastAsiaTheme="minorEastAsia"/>
+        </w:rPr>
+        <w:t xml:space="preserve">subjects </w:t>
+      </w:r>
+      <w:r>
+        <w:rPr>
+          <w:rFonts w:eastAsiaTheme="minorEastAsia"/>
+        </w:rPr>
+        <w:t>dealing with congruent words</w:t>
       </w:r>
     </w:p>
     <w:p>
@@ -592,7 +723,31 @@
         <w:rPr>
           <w:rFonts w:eastAsiaTheme="minorEastAsia"/>
         </w:rPr>
-        <w:t xml:space="preserve"> is the mean response time of participants who are dealing with incongruent words </w:t>
+        <w:t xml:space="preserve"> is the </w:t>
+      </w:r>
+      <w:r>
+        <w:rPr>
+          <w:rFonts w:eastAsiaTheme="minorEastAsia"/>
+        </w:rPr>
+        <w:t xml:space="preserve">population </w:t>
+      </w:r>
+      <w:r>
+        <w:rPr>
+          <w:rFonts w:eastAsiaTheme="minorEastAsia"/>
+        </w:rPr>
+        <w:t xml:space="preserve">mean response time of </w:t>
+      </w:r>
+      <w:r>
+        <w:rPr>
+          <w:rFonts w:eastAsiaTheme="minorEastAsia"/>
+        </w:rPr>
+        <w:t xml:space="preserve">subjects </w:t>
+      </w:r>
+      <w:r>
+        <w:rPr>
+          <w:rFonts w:eastAsiaTheme="minorEastAsia"/>
+        </w:rPr>
+        <w:t xml:space="preserve">dealing with incongruent words </w:t>
       </w:r>
     </w:p>
     <w:p>
@@ -642,6 +797,12 @@
         <w:rPr>
           <w:rFonts w:eastAsiaTheme="minorEastAsia"/>
         </w:rPr>
+        <w:t xml:space="preserve">population mean </w:t>
+      </w:r>
+      <w:r>
+        <w:rPr>
+          <w:rFonts w:eastAsiaTheme="minorEastAsia"/>
+        </w:rPr>
         <w:t>response</w:t>
       </w:r>
       <w:r>
@@ -792,7 +953,23 @@
         <w:t xml:space="preserve">s. </w:t>
       </w:r>
       <w:r>
-        <w:t xml:space="preserve">More specifically, since the data for the project contains two results for each participant, i.e. the same participant took the test twice given two different conditions, we should conduct a </w:t>
+        <w:t xml:space="preserve">More specifically, since </w:t>
+      </w:r>
+      <w:r>
+        <w:t>we are comparing means from two populations and our samples contain observations which can be paired with each other (</w:t>
+      </w:r>
+      <w:r>
+        <w:t xml:space="preserve">the data for the project contains two results for each participant, i.e. the same participant took the test twice </w:t>
+      </w:r>
+      <w:r>
+        <w:lastRenderedPageBreak/>
+        <w:t>given two different conditions</w:t>
+      </w:r>
+      <w:r>
+        <w:t>)</w:t>
+      </w:r>
+      <w:r>
+        <w:t xml:space="preserve">, we should conduct a </w:t>
       </w:r>
       <w:r>
         <w:rPr>
@@ -852,7 +1029,6 @@
         </w:numPr>
       </w:pPr>
       <w:r>
-        <w:lastRenderedPageBreak/>
         <w:t>Samples to produce the difference scores are linked in the population through repeated measurement, natural association or matching</w:t>
       </w:r>
     </w:p>
@@ -1193,7 +1369,7 @@
             <wp:cNvGraphicFramePr/>
             <a:graphic xmlns:a="http://schemas.openxmlformats.org/drawingml/2006/main">
               <a:graphicData uri="http://schemas.openxmlformats.org/drawingml/2006/chart">
-                <c:chart xmlns:c="http://schemas.openxmlformats.org/drawingml/2006/chart" xmlns:r="http://schemas.openxmlformats.org/officeDocument/2006/relationships" r:id="rId8"/>
+                <c:chart xmlns:c="http://schemas.openxmlformats.org/drawingml/2006/chart" xmlns:r="http://schemas.openxmlformats.org/officeDocument/2006/relationships" r:id="rId7"/>
               </a:graphicData>
             </a:graphic>
           </wp:inline>
@@ -1224,7 +1400,7 @@
             <wp:cNvGraphicFramePr/>
             <a:graphic xmlns:a="http://schemas.openxmlformats.org/drawingml/2006/main">
               <a:graphicData uri="http://schemas.openxmlformats.org/drawingml/2006/chart">
-                <c:chart xmlns:c="http://schemas.openxmlformats.org/drawingml/2006/chart" xmlns:r="http://schemas.openxmlformats.org/officeDocument/2006/relationships" r:id="rId9"/>
+                <c:chart xmlns:c="http://schemas.openxmlformats.org/drawingml/2006/chart" xmlns:r="http://schemas.openxmlformats.org/officeDocument/2006/relationships" r:id="rId8"/>
               </a:graphicData>
             </a:graphic>
           </wp:inline>
@@ -1270,13 +1446,7 @@
     <w:p/>
     <w:p>
       <w:r>
-        <w:t>We are conducting a paired-samples t-test</w:t>
-      </w:r>
-      <w:r>
-        <w:tab/>
-      </w:r>
-      <w:r>
-        <w:t xml:space="preserve"> at </w:t>
+        <w:t xml:space="preserve">We are conducting a paired-samples t-test at </w:t>
       </w:r>
       <w:r>
         <w:rPr>
@@ -1342,8 +1512,6 @@
         </w:rPr>
         <w:t>7.9648</w:t>
       </w:r>
-      <w:bookmarkStart w:id="0" w:name="_GoBack"/>
-      <w:bookmarkEnd w:id="0"/>
     </w:p>
     <w:p>
       <w:pPr>
@@ -1590,6 +1758,11 @@
         <w:t xml:space="preserve">en </w:t>
       </w:r>
       <w:r>
+        <w:t xml:space="preserve">mean </w:t>
+      </w:r>
+      <w:bookmarkStart w:id="0" w:name="_GoBack"/>
+      <w:bookmarkEnd w:id="0"/>
+      <w:r>
         <w:t>response</w:t>
       </w:r>
       <w:r>
@@ -1707,7 +1880,7 @@
       <w:r>
         <w:t xml:space="preserve">Test assumptions, retrieved from: </w:t>
       </w:r>
-      <w:hyperlink r:id="rId10" w:history="1">
+      <w:hyperlink r:id="rId9" w:history="1">
         <w:r>
           <w:rPr>
             <w:rStyle w:val="Hyperlink"/>
@@ -1717,12 +1890,12 @@
       </w:hyperlink>
     </w:p>
     <w:sectPr>
-      <w:headerReference w:type="even" r:id="rId11"/>
-      <w:headerReference w:type="default" r:id="rId12"/>
-      <w:footerReference w:type="even" r:id="rId13"/>
-      <w:footerReference w:type="default" r:id="rId14"/>
-      <w:headerReference w:type="first" r:id="rId15"/>
-      <w:footerReference w:type="first" r:id="rId16"/>
+      <w:headerReference w:type="even" r:id="rId10"/>
+      <w:headerReference w:type="default" r:id="rId11"/>
+      <w:footerReference w:type="even" r:id="rId12"/>
+      <w:footerReference w:type="default" r:id="rId13"/>
+      <w:headerReference w:type="first" r:id="rId14"/>
+      <w:footerReference w:type="first" r:id="rId15"/>
       <w:pgSz w:w="11900" w:h="16840"/>
       <w:pgMar w:top="1417" w:right="1417" w:bottom="1134" w:left="1417" w:header="708" w:footer="708" w:gutter="0"/>
       <w:cols w:space="708"/>
@@ -1734,7 +1907,7 @@
 </file>
 
 <file path=word/endnotes.xml><?xml version="1.0" encoding="utf-8"?>
-<w:endnotes xmlns:wpc="http://schemas.microsoft.com/office/word/2010/wordprocessingCanvas" xmlns:mc="http://schemas.openxmlformats.org/markup-compatibility/2006" xmlns:o="urn:schemas-microsoft-com:office:office" xmlns:r="http://schemas.openxmlformats.org/officeDocument/2006/relationships" xmlns:m="http://schemas.openxmlformats.org/officeDocument/2006/math" xmlns:v="urn:schemas-microsoft-com:vml" xmlns:wp14="http://schemas.microsoft.com/office/word/2010/wordprocessingDrawing" xmlns:wp="http://schemas.openxmlformats.org/drawingml/2006/wordprocessingDrawing" xmlns:w10="urn:schemas-microsoft-com:office:word" xmlns:w="http://schemas.openxmlformats.org/wordprocessingml/2006/main" xmlns:w14="http://schemas.microsoft.com/office/word/2010/wordml" xmlns:wpg="http://schemas.microsoft.com/office/word/2010/wordprocessingGroup" xmlns:wpi="http://schemas.microsoft.com/office/word/2010/wordprocessingInk" xmlns:wne="http://schemas.microsoft.com/office/word/2006/wordml" xmlns:wps="http://schemas.microsoft.com/office/word/2010/wordprocessingShape" mc:Ignorable="w14 wp14">
+<w:endnotes xmlns:wpc="http://schemas.microsoft.com/office/word/2010/wordprocessingCanvas" xmlns:mo="http://schemas.microsoft.com/office/mac/office/2008/main" xmlns:mc="http://schemas.openxmlformats.org/markup-compatibility/2006" xmlns:mv="urn:schemas-microsoft-com:mac:vml" xmlns:o="urn:schemas-microsoft-com:office:office" xmlns:r="http://schemas.openxmlformats.org/officeDocument/2006/relationships" xmlns:m="http://schemas.openxmlformats.org/officeDocument/2006/math" xmlns:v="urn:schemas-microsoft-com:vml" xmlns:wp14="http://schemas.microsoft.com/office/word/2010/wordprocessingDrawing" xmlns:wp="http://schemas.openxmlformats.org/drawingml/2006/wordprocessingDrawing" xmlns:w10="urn:schemas-microsoft-com:office:word" xmlns:w="http://schemas.openxmlformats.org/wordprocessingml/2006/main" xmlns:w14="http://schemas.microsoft.com/office/word/2010/wordml" xmlns:w15="http://schemas.microsoft.com/office/word/2012/wordml" xmlns:wpg="http://schemas.microsoft.com/office/word/2010/wordprocessingGroup" xmlns:wpi="http://schemas.microsoft.com/office/word/2010/wordprocessingInk" xmlns:wne="http://schemas.microsoft.com/office/word/2006/wordml" xmlns:wps="http://schemas.microsoft.com/office/word/2010/wordprocessingShape" mc:Ignorable="w14 w15 wp14">
   <w:endnote w:type="separator" w:id="-1">
     <w:p>
       <w:r>
@@ -1753,7 +1926,7 @@
 </file>
 
 <file path=word/footer1.xml><?xml version="1.0" encoding="utf-8"?>
-<w:ftr xmlns:wpc="http://schemas.microsoft.com/office/word/2010/wordprocessingCanvas" xmlns:mc="http://schemas.openxmlformats.org/markup-compatibility/2006" xmlns:o="urn:schemas-microsoft-com:office:office" xmlns:r="http://schemas.openxmlformats.org/officeDocument/2006/relationships" xmlns:m="http://schemas.openxmlformats.org/officeDocument/2006/math" xmlns:v="urn:schemas-microsoft-com:vml" xmlns:wp14="http://schemas.microsoft.com/office/word/2010/wordprocessingDrawing" xmlns:wp="http://schemas.openxmlformats.org/drawingml/2006/wordprocessingDrawing" xmlns:w10="urn:schemas-microsoft-com:office:word" xmlns:w="http://schemas.openxmlformats.org/wordprocessingml/2006/main" xmlns:w14="http://schemas.microsoft.com/office/word/2010/wordml" xmlns:wpg="http://schemas.microsoft.com/office/word/2010/wordprocessingGroup" xmlns:wpi="http://schemas.microsoft.com/office/word/2010/wordprocessingInk" xmlns:wne="http://schemas.microsoft.com/office/word/2006/wordml" xmlns:wps="http://schemas.microsoft.com/office/word/2010/wordprocessingShape" mc:Ignorable="w14 wp14">
+<w:ftr xmlns:wpc="http://schemas.microsoft.com/office/word/2010/wordprocessingCanvas" xmlns:mo="http://schemas.microsoft.com/office/mac/office/2008/main" xmlns:mc="http://schemas.openxmlformats.org/markup-compatibility/2006" xmlns:mv="urn:schemas-microsoft-com:mac:vml" xmlns:o="urn:schemas-microsoft-com:office:office" xmlns:r="http://schemas.openxmlformats.org/officeDocument/2006/relationships" xmlns:m="http://schemas.openxmlformats.org/officeDocument/2006/math" xmlns:v="urn:schemas-microsoft-com:vml" xmlns:wp14="http://schemas.microsoft.com/office/word/2010/wordprocessingDrawing" xmlns:wp="http://schemas.openxmlformats.org/drawingml/2006/wordprocessingDrawing" xmlns:w10="urn:schemas-microsoft-com:office:word" xmlns:w="http://schemas.openxmlformats.org/wordprocessingml/2006/main" xmlns:w14="http://schemas.microsoft.com/office/word/2010/wordml" xmlns:w15="http://schemas.microsoft.com/office/word/2012/wordml" xmlns:wpg="http://schemas.microsoft.com/office/word/2010/wordprocessingGroup" xmlns:wpi="http://schemas.microsoft.com/office/word/2010/wordprocessingInk" xmlns:wne="http://schemas.microsoft.com/office/word/2006/wordml" xmlns:wps="http://schemas.microsoft.com/office/word/2010/wordprocessingShape" mc:Ignorable="w14 w15 wp14">
   <w:p>
     <w:pPr>
       <w:pStyle w:val="Footer"/>
@@ -1785,7 +1958,7 @@
 </file>
 
 <file path=word/footer2.xml><?xml version="1.0" encoding="utf-8"?>
-<w:ftr xmlns:wpc="http://schemas.microsoft.com/office/word/2010/wordprocessingCanvas" xmlns:mc="http://schemas.openxmlformats.org/markup-compatibility/2006" xmlns:o="urn:schemas-microsoft-com:office:office" xmlns:r="http://schemas.openxmlformats.org/officeDocument/2006/relationships" xmlns:m="http://schemas.openxmlformats.org/officeDocument/2006/math" xmlns:v="urn:schemas-microsoft-com:vml" xmlns:wp14="http://schemas.microsoft.com/office/word/2010/wordprocessingDrawing" xmlns:wp="http://schemas.openxmlformats.org/drawingml/2006/wordprocessingDrawing" xmlns:w10="urn:schemas-microsoft-com:office:word" xmlns:w="http://schemas.openxmlformats.org/wordprocessingml/2006/main" xmlns:w14="http://schemas.microsoft.com/office/word/2010/wordml" xmlns:wpg="http://schemas.microsoft.com/office/word/2010/wordprocessingGroup" xmlns:wpi="http://schemas.microsoft.com/office/word/2010/wordprocessingInk" xmlns:wne="http://schemas.microsoft.com/office/word/2006/wordml" xmlns:wps="http://schemas.microsoft.com/office/word/2010/wordprocessingShape" mc:Ignorable="w14 wp14">
+<w:ftr xmlns:wpc="http://schemas.microsoft.com/office/word/2010/wordprocessingCanvas" xmlns:mo="http://schemas.microsoft.com/office/mac/office/2008/main" xmlns:mc="http://schemas.openxmlformats.org/markup-compatibility/2006" xmlns:mv="urn:schemas-microsoft-com:mac:vml" xmlns:o="urn:schemas-microsoft-com:office:office" xmlns:r="http://schemas.openxmlformats.org/officeDocument/2006/relationships" xmlns:m="http://schemas.openxmlformats.org/officeDocument/2006/math" xmlns:v="urn:schemas-microsoft-com:vml" xmlns:wp14="http://schemas.microsoft.com/office/word/2010/wordprocessingDrawing" xmlns:wp="http://schemas.openxmlformats.org/drawingml/2006/wordprocessingDrawing" xmlns:w10="urn:schemas-microsoft-com:office:word" xmlns:w="http://schemas.openxmlformats.org/wordprocessingml/2006/main" xmlns:w14="http://schemas.microsoft.com/office/word/2010/wordml" xmlns:w15="http://schemas.microsoft.com/office/word/2012/wordml" xmlns:wpg="http://schemas.microsoft.com/office/word/2010/wordprocessingGroup" xmlns:wpi="http://schemas.microsoft.com/office/word/2010/wordprocessingInk" xmlns:wne="http://schemas.microsoft.com/office/word/2006/wordml" xmlns:wps="http://schemas.microsoft.com/office/word/2010/wordprocessingShape" mc:Ignorable="w14 w15 wp14">
   <w:p>
     <w:pPr>
       <w:pStyle w:val="Footer"/>
@@ -1822,7 +1995,7 @@
 </file>
 
 <file path=word/footer3.xml><?xml version="1.0" encoding="utf-8"?>
-<w:ftr xmlns:wpc="http://schemas.microsoft.com/office/word/2010/wordprocessingCanvas" xmlns:mc="http://schemas.openxmlformats.org/markup-compatibility/2006" xmlns:o="urn:schemas-microsoft-com:office:office" xmlns:r="http://schemas.openxmlformats.org/officeDocument/2006/relationships" xmlns:m="http://schemas.openxmlformats.org/officeDocument/2006/math" xmlns:v="urn:schemas-microsoft-com:vml" xmlns:wp14="http://schemas.microsoft.com/office/word/2010/wordprocessingDrawing" xmlns:wp="http://schemas.openxmlformats.org/drawingml/2006/wordprocessingDrawing" xmlns:w10="urn:schemas-microsoft-com:office:word" xmlns:w="http://schemas.openxmlformats.org/wordprocessingml/2006/main" xmlns:w14="http://schemas.microsoft.com/office/word/2010/wordml" xmlns:wpg="http://schemas.microsoft.com/office/word/2010/wordprocessingGroup" xmlns:wpi="http://schemas.microsoft.com/office/word/2010/wordprocessingInk" xmlns:wne="http://schemas.microsoft.com/office/word/2006/wordml" xmlns:wps="http://schemas.microsoft.com/office/word/2010/wordprocessingShape" mc:Ignorable="w14 wp14">
+<w:ftr xmlns:wpc="http://schemas.microsoft.com/office/word/2010/wordprocessingCanvas" xmlns:mo="http://schemas.microsoft.com/office/mac/office/2008/main" xmlns:mc="http://schemas.openxmlformats.org/markup-compatibility/2006" xmlns:mv="urn:schemas-microsoft-com:mac:vml" xmlns:o="urn:schemas-microsoft-com:office:office" xmlns:r="http://schemas.openxmlformats.org/officeDocument/2006/relationships" xmlns:m="http://schemas.openxmlformats.org/officeDocument/2006/math" xmlns:v="urn:schemas-microsoft-com:vml" xmlns:wp14="http://schemas.microsoft.com/office/word/2010/wordprocessingDrawing" xmlns:wp="http://schemas.openxmlformats.org/drawingml/2006/wordprocessingDrawing" xmlns:w10="urn:schemas-microsoft-com:office:word" xmlns:w="http://schemas.openxmlformats.org/wordprocessingml/2006/main" xmlns:w14="http://schemas.microsoft.com/office/word/2010/wordml" xmlns:w15="http://schemas.microsoft.com/office/word/2012/wordml" xmlns:wpg="http://schemas.microsoft.com/office/word/2010/wordprocessingGroup" xmlns:wpi="http://schemas.microsoft.com/office/word/2010/wordprocessingInk" xmlns:wne="http://schemas.microsoft.com/office/word/2006/wordml" xmlns:wps="http://schemas.microsoft.com/office/word/2010/wordprocessingShape" mc:Ignorable="w14 w15 wp14">
   <w:p>
     <w:pPr>
       <w:pStyle w:val="Footer"/>
@@ -1837,7 +2010,7 @@
 </file>
 
 <file path=word/footnotes.xml><?xml version="1.0" encoding="utf-8"?>
-<w:footnotes xmlns:wpc="http://schemas.microsoft.com/office/word/2010/wordprocessingCanvas" xmlns:mc="http://schemas.openxmlformats.org/markup-compatibility/2006" xmlns:o="urn:schemas-microsoft-com:office:office" xmlns:r="http://schemas.openxmlformats.org/officeDocument/2006/relationships" xmlns:m="http://schemas.openxmlformats.org/officeDocument/2006/math" xmlns:v="urn:schemas-microsoft-com:vml" xmlns:wp14="http://schemas.microsoft.com/office/word/2010/wordprocessingDrawing" xmlns:wp="http://schemas.openxmlformats.org/drawingml/2006/wordprocessingDrawing" xmlns:w10="urn:schemas-microsoft-com:office:word" xmlns:w="http://schemas.openxmlformats.org/wordprocessingml/2006/main" xmlns:w14="http://schemas.microsoft.com/office/word/2010/wordml" xmlns:wpg="http://schemas.microsoft.com/office/word/2010/wordprocessingGroup" xmlns:wpi="http://schemas.microsoft.com/office/word/2010/wordprocessingInk" xmlns:wne="http://schemas.microsoft.com/office/word/2006/wordml" xmlns:wps="http://schemas.microsoft.com/office/word/2010/wordprocessingShape" mc:Ignorable="w14 wp14">
+<w:footnotes xmlns:wpc="http://schemas.microsoft.com/office/word/2010/wordprocessingCanvas" xmlns:mo="http://schemas.microsoft.com/office/mac/office/2008/main" xmlns:mc="http://schemas.openxmlformats.org/markup-compatibility/2006" xmlns:mv="urn:schemas-microsoft-com:mac:vml" xmlns:o="urn:schemas-microsoft-com:office:office" xmlns:r="http://schemas.openxmlformats.org/officeDocument/2006/relationships" xmlns:m="http://schemas.openxmlformats.org/officeDocument/2006/math" xmlns:v="urn:schemas-microsoft-com:vml" xmlns:wp14="http://schemas.microsoft.com/office/word/2010/wordprocessingDrawing" xmlns:wp="http://schemas.openxmlformats.org/drawingml/2006/wordprocessingDrawing" xmlns:w10="urn:schemas-microsoft-com:office:word" xmlns:w="http://schemas.openxmlformats.org/wordprocessingml/2006/main" xmlns:w14="http://schemas.microsoft.com/office/word/2010/wordml" xmlns:w15="http://schemas.microsoft.com/office/word/2012/wordml" xmlns:wpg="http://schemas.microsoft.com/office/word/2010/wordprocessingGroup" xmlns:wpi="http://schemas.microsoft.com/office/word/2010/wordprocessingInk" xmlns:wne="http://schemas.microsoft.com/office/word/2006/wordml" xmlns:wps="http://schemas.microsoft.com/office/word/2010/wordprocessingShape" mc:Ignorable="w14 w15 wp14">
   <w:footnote w:type="separator" w:id="-1">
     <w:p>
       <w:r>
@@ -1856,7 +2029,7 @@
 </file>
 
 <file path=word/header1.xml><?xml version="1.0" encoding="utf-8"?>
-<w:hdr xmlns:wpc="http://schemas.microsoft.com/office/word/2010/wordprocessingCanvas" xmlns:mc="http://schemas.openxmlformats.org/markup-compatibility/2006" xmlns:o="urn:schemas-microsoft-com:office:office" xmlns:r="http://schemas.openxmlformats.org/officeDocument/2006/relationships" xmlns:m="http://schemas.openxmlformats.org/officeDocument/2006/math" xmlns:v="urn:schemas-microsoft-com:vml" xmlns:wp14="http://schemas.microsoft.com/office/word/2010/wordprocessingDrawing" xmlns:wp="http://schemas.openxmlformats.org/drawingml/2006/wordprocessingDrawing" xmlns:w10="urn:schemas-microsoft-com:office:word" xmlns:w="http://schemas.openxmlformats.org/wordprocessingml/2006/main" xmlns:w14="http://schemas.microsoft.com/office/word/2010/wordml" xmlns:wpg="http://schemas.microsoft.com/office/word/2010/wordprocessingGroup" xmlns:wpi="http://schemas.microsoft.com/office/word/2010/wordprocessingInk" xmlns:wne="http://schemas.microsoft.com/office/word/2006/wordml" xmlns:wps="http://schemas.microsoft.com/office/word/2010/wordprocessingShape" mc:Ignorable="w14 wp14">
+<w:hdr xmlns:wpc="http://schemas.microsoft.com/office/word/2010/wordprocessingCanvas" xmlns:mo="http://schemas.microsoft.com/office/mac/office/2008/main" xmlns:mc="http://schemas.openxmlformats.org/markup-compatibility/2006" xmlns:mv="urn:schemas-microsoft-com:mac:vml" xmlns:o="urn:schemas-microsoft-com:office:office" xmlns:r="http://schemas.openxmlformats.org/officeDocument/2006/relationships" xmlns:m="http://schemas.openxmlformats.org/officeDocument/2006/math" xmlns:v="urn:schemas-microsoft-com:vml" xmlns:wp14="http://schemas.microsoft.com/office/word/2010/wordprocessingDrawing" xmlns:wp="http://schemas.openxmlformats.org/drawingml/2006/wordprocessingDrawing" xmlns:w10="urn:schemas-microsoft-com:office:word" xmlns:w="http://schemas.openxmlformats.org/wordprocessingml/2006/main" xmlns:w14="http://schemas.microsoft.com/office/word/2010/wordml" xmlns:w15="http://schemas.microsoft.com/office/word/2012/wordml" xmlns:wpg="http://schemas.microsoft.com/office/word/2010/wordprocessingGroup" xmlns:wpi="http://schemas.microsoft.com/office/word/2010/wordprocessingInk" xmlns:wne="http://schemas.microsoft.com/office/word/2006/wordml" xmlns:wps="http://schemas.microsoft.com/office/word/2010/wordprocessingShape" mc:Ignorable="w14 w15 wp14">
   <w:p>
     <w:pPr>
       <w:pStyle w:val="Header"/>
@@ -1866,7 +2039,7 @@
 </file>
 
 <file path=word/header2.xml><?xml version="1.0" encoding="utf-8"?>
-<w:hdr xmlns:wpc="http://schemas.microsoft.com/office/word/2010/wordprocessingCanvas" xmlns:mc="http://schemas.openxmlformats.org/markup-compatibility/2006" xmlns:o="urn:schemas-microsoft-com:office:office" xmlns:r="http://schemas.openxmlformats.org/officeDocument/2006/relationships" xmlns:m="http://schemas.openxmlformats.org/officeDocument/2006/math" xmlns:v="urn:schemas-microsoft-com:vml" xmlns:wp14="http://schemas.microsoft.com/office/word/2010/wordprocessingDrawing" xmlns:wp="http://schemas.openxmlformats.org/drawingml/2006/wordprocessingDrawing" xmlns:w10="urn:schemas-microsoft-com:office:word" xmlns:w="http://schemas.openxmlformats.org/wordprocessingml/2006/main" xmlns:w14="http://schemas.microsoft.com/office/word/2010/wordml" xmlns:wpg="http://schemas.microsoft.com/office/word/2010/wordprocessingGroup" xmlns:wpi="http://schemas.microsoft.com/office/word/2010/wordprocessingInk" xmlns:wne="http://schemas.microsoft.com/office/word/2006/wordml" xmlns:wps="http://schemas.microsoft.com/office/word/2010/wordprocessingShape" mc:Ignorable="w14 wp14">
+<w:hdr xmlns:wpc="http://schemas.microsoft.com/office/word/2010/wordprocessingCanvas" xmlns:mo="http://schemas.microsoft.com/office/mac/office/2008/main" xmlns:mc="http://schemas.openxmlformats.org/markup-compatibility/2006" xmlns:mv="urn:schemas-microsoft-com:mac:vml" xmlns:o="urn:schemas-microsoft-com:office:office" xmlns:r="http://schemas.openxmlformats.org/officeDocument/2006/relationships" xmlns:m="http://schemas.openxmlformats.org/officeDocument/2006/math" xmlns:v="urn:schemas-microsoft-com:vml" xmlns:wp14="http://schemas.microsoft.com/office/word/2010/wordprocessingDrawing" xmlns:wp="http://schemas.openxmlformats.org/drawingml/2006/wordprocessingDrawing" xmlns:w10="urn:schemas-microsoft-com:office:word" xmlns:w="http://schemas.openxmlformats.org/wordprocessingml/2006/main" xmlns:w14="http://schemas.microsoft.com/office/word/2010/wordml" xmlns:w15="http://schemas.microsoft.com/office/word/2012/wordml" xmlns:wpg="http://schemas.microsoft.com/office/word/2010/wordprocessingGroup" xmlns:wpi="http://schemas.microsoft.com/office/word/2010/wordprocessingInk" xmlns:wne="http://schemas.microsoft.com/office/word/2006/wordml" xmlns:wps="http://schemas.microsoft.com/office/word/2010/wordprocessingShape" mc:Ignorable="w14 w15 wp14">
   <w:p>
     <w:pPr>
       <w:pStyle w:val="Header"/>
@@ -1876,7 +2049,7 @@
 </file>
 
 <file path=word/header3.xml><?xml version="1.0" encoding="utf-8"?>
-<w:hdr xmlns:wpc="http://schemas.microsoft.com/office/word/2010/wordprocessingCanvas" xmlns:mc="http://schemas.openxmlformats.org/markup-compatibility/2006" xmlns:o="urn:schemas-microsoft-com:office:office" xmlns:r="http://schemas.openxmlformats.org/officeDocument/2006/relationships" xmlns:m="http://schemas.openxmlformats.org/officeDocument/2006/math" xmlns:v="urn:schemas-microsoft-com:vml" xmlns:wp14="http://schemas.microsoft.com/office/word/2010/wordprocessingDrawing" xmlns:wp="http://schemas.openxmlformats.org/drawingml/2006/wordprocessingDrawing" xmlns:w10="urn:schemas-microsoft-com:office:word" xmlns:w="http://schemas.openxmlformats.org/wordprocessingml/2006/main" xmlns:w14="http://schemas.microsoft.com/office/word/2010/wordml" xmlns:wpg="http://schemas.microsoft.com/office/word/2010/wordprocessingGroup" xmlns:wpi="http://schemas.microsoft.com/office/word/2010/wordprocessingInk" xmlns:wne="http://schemas.microsoft.com/office/word/2006/wordml" xmlns:wps="http://schemas.microsoft.com/office/word/2010/wordprocessingShape" mc:Ignorable="w14 wp14">
+<w:hdr xmlns:wpc="http://schemas.microsoft.com/office/word/2010/wordprocessingCanvas" xmlns:mo="http://schemas.microsoft.com/office/mac/office/2008/main" xmlns:mc="http://schemas.openxmlformats.org/markup-compatibility/2006" xmlns:mv="urn:schemas-microsoft-com:mac:vml" xmlns:o="urn:schemas-microsoft-com:office:office" xmlns:r="http://schemas.openxmlformats.org/officeDocument/2006/relationships" xmlns:m="http://schemas.openxmlformats.org/officeDocument/2006/math" xmlns:v="urn:schemas-microsoft-com:vml" xmlns:wp14="http://schemas.microsoft.com/office/word/2010/wordprocessingDrawing" xmlns:wp="http://schemas.openxmlformats.org/drawingml/2006/wordprocessingDrawing" xmlns:w10="urn:schemas-microsoft-com:office:word" xmlns:w="http://schemas.openxmlformats.org/wordprocessingml/2006/main" xmlns:w14="http://schemas.microsoft.com/office/word/2010/wordml" xmlns:w15="http://schemas.microsoft.com/office/word/2012/wordml" xmlns:wpg="http://schemas.microsoft.com/office/word/2010/wordprocessingGroup" xmlns:wpi="http://schemas.microsoft.com/office/word/2010/wordprocessingInk" xmlns:wne="http://schemas.microsoft.com/office/word/2006/wordml" xmlns:wps="http://schemas.microsoft.com/office/word/2010/wordprocessingShape" mc:Ignorable="w14 w15 wp14">
   <w:p>
     <w:pPr>
       <w:pStyle w:val="Header"/>
@@ -1886,7 +2059,7 @@
 </file>
 
 <file path=word/numbering.xml><?xml version="1.0" encoding="utf-8"?>
-<w:numbering xmlns:wpc="http://schemas.microsoft.com/office/word/2010/wordprocessingCanvas" xmlns:mc="http://schemas.openxmlformats.org/markup-compatibility/2006" xmlns:o="urn:schemas-microsoft-com:office:office" xmlns:r="http://schemas.openxmlformats.org/officeDocument/2006/relationships" xmlns:m="http://schemas.openxmlformats.org/officeDocument/2006/math" xmlns:v="urn:schemas-microsoft-com:vml" xmlns:wp14="http://schemas.microsoft.com/office/word/2010/wordprocessingDrawing" xmlns:wp="http://schemas.openxmlformats.org/drawingml/2006/wordprocessingDrawing" xmlns:w10="urn:schemas-microsoft-com:office:word" xmlns:w="http://schemas.openxmlformats.org/wordprocessingml/2006/main" xmlns:w14="http://schemas.microsoft.com/office/word/2010/wordml" xmlns:wpg="http://schemas.microsoft.com/office/word/2010/wordprocessingGroup" xmlns:wpi="http://schemas.microsoft.com/office/word/2010/wordprocessingInk" xmlns:wne="http://schemas.microsoft.com/office/word/2006/wordml" xmlns:wps="http://schemas.microsoft.com/office/word/2010/wordprocessingShape" mc:Ignorable="w14 wp14">
+<w:numbering xmlns:wpc="http://schemas.microsoft.com/office/word/2010/wordprocessingCanvas" xmlns:mo="http://schemas.microsoft.com/office/mac/office/2008/main" xmlns:mc="http://schemas.openxmlformats.org/markup-compatibility/2006" xmlns:mv="urn:schemas-microsoft-com:mac:vml" xmlns:o="urn:schemas-microsoft-com:office:office" xmlns:r="http://schemas.openxmlformats.org/officeDocument/2006/relationships" xmlns:m="http://schemas.openxmlformats.org/officeDocument/2006/math" xmlns:v="urn:schemas-microsoft-com:vml" xmlns:wp14="http://schemas.microsoft.com/office/word/2010/wordprocessingDrawing" xmlns:wp="http://schemas.openxmlformats.org/drawingml/2006/wordprocessingDrawing" xmlns:w10="urn:schemas-microsoft-com:office:word" xmlns:w="http://schemas.openxmlformats.org/wordprocessingml/2006/main" xmlns:w14="http://schemas.microsoft.com/office/word/2010/wordml" xmlns:w15="http://schemas.microsoft.com/office/word/2012/wordml" xmlns:wpg="http://schemas.microsoft.com/office/word/2010/wordprocessingGroup" xmlns:wpi="http://schemas.microsoft.com/office/word/2010/wordprocessingInk" xmlns:wne="http://schemas.microsoft.com/office/word/2006/wordml" xmlns:wps="http://schemas.microsoft.com/office/word/2010/wordprocessingShape" mc:Ignorable="w14 w15 wp14">
   <w:abstractNum w:abstractNumId="0">
     <w:nsid w:val="0D051C7E"/>
     <w:multiLevelType w:val="hybridMultilevel"/>
@@ -2591,7 +2764,7 @@
 </file>
 
 <file path=word/styles.xml><?xml version="1.0" encoding="utf-8"?>
-<w:styles xmlns:mc="http://schemas.openxmlformats.org/markup-compatibility/2006" xmlns:r="http://schemas.openxmlformats.org/officeDocument/2006/relationships" xmlns:w="http://schemas.openxmlformats.org/wordprocessingml/2006/main" xmlns:w14="http://schemas.microsoft.com/office/word/2010/wordml" mc:Ignorable="w14">
+<w:styles xmlns:mc="http://schemas.openxmlformats.org/markup-compatibility/2006" xmlns:r="http://schemas.openxmlformats.org/officeDocument/2006/relationships" xmlns:w="http://schemas.openxmlformats.org/wordprocessingml/2006/main" xmlns:w14="http://schemas.microsoft.com/office/word/2010/wordml" xmlns:w15="http://schemas.microsoft.com/office/word/2012/wordml" mc:Ignorable="w14 w15">
   <w:docDefaults>
     <w:rPrDefault>
       <w:rPr>
@@ -2603,144 +2776,389 @@
     </w:rPrDefault>
     <w:pPrDefault/>
   </w:docDefaults>
-  <w:latentStyles w:defLockedState="0" w:defUIPriority="99" w:defSemiHidden="1" w:defUnhideWhenUsed="1" w:defQFormat="0" w:count="267">
-    <w:lsdException w:name="Normal" w:semiHidden="0" w:uiPriority="0" w:unhideWhenUsed="0" w:qFormat="1"/>
-    <w:lsdException w:name="heading 1" w:semiHidden="0" w:uiPriority="9" w:unhideWhenUsed="0" w:qFormat="1"/>
-    <w:lsdException w:name="heading 2" w:uiPriority="9" w:qFormat="1"/>
-    <w:lsdException w:name="heading 3" w:uiPriority="9" w:qFormat="1"/>
-    <w:lsdException w:name="heading 4" w:uiPriority="9" w:qFormat="1"/>
-    <w:lsdException w:name="heading 5" w:uiPriority="9" w:qFormat="1"/>
-    <w:lsdException w:name="heading 6" w:uiPriority="9" w:qFormat="1"/>
-    <w:lsdException w:name="heading 7" w:uiPriority="9" w:qFormat="1"/>
-    <w:lsdException w:name="heading 8" w:uiPriority="9" w:qFormat="1"/>
-    <w:lsdException w:name="heading 9" w:uiPriority="9" w:qFormat="1"/>
-    <w:lsdException w:name="toc 1" w:uiPriority="39"/>
-    <w:lsdException w:name="toc 2" w:uiPriority="39"/>
-    <w:lsdException w:name="toc 3" w:uiPriority="39"/>
-    <w:lsdException w:name="toc 4" w:uiPriority="39"/>
-    <w:lsdException w:name="toc 5" w:uiPriority="39"/>
-    <w:lsdException w:name="toc 6" w:uiPriority="39"/>
-    <w:lsdException w:name="toc 7" w:uiPriority="39"/>
-    <w:lsdException w:name="toc 8" w:uiPriority="39"/>
-    <w:lsdException w:name="toc 9" w:uiPriority="39"/>
-    <w:lsdException w:name="caption" w:uiPriority="35" w:qFormat="1"/>
-    <w:lsdException w:name="Title" w:semiHidden="0" w:uiPriority="10" w:unhideWhenUsed="0" w:qFormat="1"/>
-    <w:lsdException w:name="Default Paragraph Font" w:uiPriority="1"/>
-    <w:lsdException w:name="Subtitle" w:semiHidden="0" w:uiPriority="11" w:unhideWhenUsed="0" w:qFormat="1"/>
-    <w:lsdException w:name="Strong" w:semiHidden="0" w:uiPriority="22" w:unhideWhenUsed="0" w:qFormat="1"/>
-    <w:lsdException w:name="Emphasis" w:semiHidden="0" w:uiPriority="20" w:unhideWhenUsed="0" w:qFormat="1"/>
-    <w:lsdException w:name="Table Grid" w:semiHidden="0" w:uiPriority="39" w:unhideWhenUsed="0"/>
-    <w:lsdException w:name="Placeholder Text" w:unhideWhenUsed="0"/>
-    <w:lsdException w:name="No Spacing" w:semiHidden="0" w:uiPriority="1" w:unhideWhenUsed="0" w:qFormat="1"/>
-    <w:lsdException w:name="Light Shading" w:semiHidden="0" w:uiPriority="60" w:unhideWhenUsed="0"/>
-    <w:lsdException w:name="Light List" w:semiHidden="0" w:uiPriority="61" w:unhideWhenUsed="0"/>
-    <w:lsdException w:name="Light Grid" w:semiHidden="0" w:uiPriority="62" w:unhideWhenUsed="0"/>
-    <w:lsdException w:name="Medium Shading 1" w:semiHidden="0" w:uiPriority="63" w:unhideWhenUsed="0"/>
-    <w:lsdException w:name="Medium Shading 2" w:semiHidden="0" w:uiPriority="64" w:unhideWhenUsed="0"/>
-    <w:lsdException w:name="Medium List 1" w:semiHidden="0" w:uiPriority="65" w:unhideWhenUsed="0"/>
-    <w:lsdException w:name="Medium List 2" w:semiHidden="0" w:uiPriority="66" w:unhideWhenUsed="0"/>
-    <w:lsdException w:name="Medium Grid 1" w:semiHidden="0" w:uiPriority="67" w:unhideWhenUsed="0"/>
-    <w:lsdException w:name="Medium Grid 2" w:semiHidden="0" w:uiPriority="68" w:unhideWhenUsed="0"/>
-    <w:lsdException w:name="Medium Grid 3" w:semiHidden="0" w:uiPriority="69" w:unhideWhenUsed="0"/>
-    <w:lsdException w:name="Dark List" w:semiHidden="0" w:uiPriority="70" w:unhideWhenUsed="0"/>
-    <w:lsdException w:name="Colorful Shading" w:semiHidden="0" w:uiPriority="71" w:unhideWhenUsed="0"/>
-    <w:lsdException w:name="Colorful List" w:semiHidden="0" w:uiPriority="72" w:unhideWhenUsed="0"/>
-    <w:lsdException w:name="Colorful Grid" w:semiHidden="0" w:uiPriority="73" w:unhideWhenUsed="0"/>
-    <w:lsdException w:name="Light Shading Accent 1" w:semiHidden="0" w:uiPriority="60" w:unhideWhenUsed="0"/>
-    <w:lsdException w:name="Light List Accent 1" w:semiHidden="0" w:uiPriority="61" w:unhideWhenUsed="0"/>
-    <w:lsdException w:name="Light Grid Accent 1" w:semiHidden="0" w:uiPriority="62" w:unhideWhenUsed="0"/>
-    <w:lsdException w:name="Medium Shading 1 Accent 1" w:semiHidden="0" w:uiPriority="63" w:unhideWhenUsed="0"/>
-    <w:lsdException w:name="Medium Shading 2 Accent 1" w:semiHidden="0" w:uiPriority="64" w:unhideWhenUsed="0"/>
-    <w:lsdException w:name="Medium List 1 Accent 1" w:semiHidden="0" w:uiPriority="65" w:unhideWhenUsed="0"/>
-    <w:lsdException w:name="Revision" w:unhideWhenUsed="0"/>
-    <w:lsdException w:name="List Paragraph" w:semiHidden="0" w:uiPriority="34" w:unhideWhenUsed="0" w:qFormat="1"/>
-    <w:lsdException w:name="Quote" w:semiHidden="0" w:uiPriority="29" w:unhideWhenUsed="0" w:qFormat="1"/>
-    <w:lsdException w:name="Intense Quote" w:semiHidden="0" w:uiPriority="30" w:unhideWhenUsed="0" w:qFormat="1"/>
-    <w:lsdException w:name="Medium List 2 Accent 1" w:semiHidden="0" w:uiPriority="66" w:unhideWhenUsed="0"/>
-    <w:lsdException w:name="Medium Grid 1 Accent 1" w:semiHidden="0" w:uiPriority="67" w:unhideWhenUsed="0"/>
-    <w:lsdException w:name="Medium Grid 2 Accent 1" w:semiHidden="0" w:uiPriority="68" w:unhideWhenUsed="0"/>
-    <w:lsdException w:name="Medium Grid 3 Accent 1" w:semiHidden="0" w:uiPriority="69" w:unhideWhenUsed="0"/>
-    <w:lsdException w:name="Dark List Accent 1" w:semiHidden="0" w:uiPriority="70" w:unhideWhenUsed="0"/>
-    <w:lsdException w:name="Colorful Shading Accent 1" w:semiHidden="0" w:uiPriority="71" w:unhideWhenUsed="0"/>
-    <w:lsdException w:name="Colorful List Accent 1" w:semiHidden="0" w:uiPriority="72" w:unhideWhenUsed="0"/>
-    <w:lsdException w:name="Colorful Grid Accent 1" w:semiHidden="0" w:uiPriority="73" w:unhideWhenUsed="0"/>
-    <w:lsdException w:name="Light Shading Accent 2" w:semiHidden="0" w:uiPriority="60" w:unhideWhenUsed="0"/>
-    <w:lsdException w:name="Light List Accent 2" w:semiHidden="0" w:uiPriority="61" w:unhideWhenUsed="0"/>
-    <w:lsdException w:name="Light Grid Accent 2" w:semiHidden="0" w:uiPriority="62" w:unhideWhenUsed="0"/>
-    <w:lsdException w:name="Medium Shading 1 Accent 2" w:semiHidden="0" w:uiPriority="63" w:unhideWhenUsed="0"/>
-    <w:lsdException w:name="Medium Shading 2 Accent 2" w:semiHidden="0" w:uiPriority="64" w:unhideWhenUsed="0"/>
-    <w:lsdException w:name="Medium List 1 Accent 2" w:semiHidden="0" w:uiPriority="65" w:unhideWhenUsed="0"/>
-    <w:lsdException w:name="Medium List 2 Accent 2" w:semiHidden="0" w:uiPriority="66" w:unhideWhenUsed="0"/>
-    <w:lsdException w:name="Medium Grid 1 Accent 2" w:semiHidden="0" w:uiPriority="67" w:unhideWhenUsed="0"/>
-    <w:lsdException w:name="Medium Grid 2 Accent 2" w:semiHidden="0" w:uiPriority="68" w:unhideWhenUsed="0"/>
-    <w:lsdException w:name="Medium Grid 3 Accent 2" w:semiHidden="0" w:uiPriority="69" w:unhideWhenUsed="0"/>
-    <w:lsdException w:name="Dark List Accent 2" w:semiHidden="0" w:uiPriority="70" w:unhideWhenUsed="0"/>
-    <w:lsdException w:name="Colorful Shading Accent 2" w:semiHidden="0" w:uiPriority="71" w:unhideWhenUsed="0"/>
-    <w:lsdException w:name="Colorful List Accent 2" w:semiHidden="0" w:uiPriority="72" w:unhideWhenUsed="0"/>
-    <w:lsdException w:name="Colorful Grid Accent 2" w:semiHidden="0" w:uiPriority="73" w:unhideWhenUsed="0"/>
-    <w:lsdException w:name="Light Shading Accent 3" w:semiHidden="0" w:uiPriority="60" w:unhideWhenUsed="0"/>
-    <w:lsdException w:name="Light List Accent 3" w:semiHidden="0" w:uiPriority="61" w:unhideWhenUsed="0"/>
-    <w:lsdException w:name="Light Grid Accent 3" w:semiHidden="0" w:uiPriority="62" w:unhideWhenUsed="0"/>
-    <w:lsdException w:name="Medium Shading 1 Accent 3" w:semiHidden="0" w:uiPriority="63" w:unhideWhenUsed="0"/>
-    <w:lsdException w:name="Medium Shading 2 Accent 3" w:semiHidden="0" w:uiPriority="64" w:unhideWhenUsed="0"/>
-    <w:lsdException w:name="Medium List 1 Accent 3" w:semiHidden="0" w:uiPriority="65" w:unhideWhenUsed="0"/>
-    <w:lsdException w:name="Medium List 2 Accent 3" w:semiHidden="0" w:uiPriority="66" w:unhideWhenUsed="0"/>
-    <w:lsdException w:name="Medium Grid 1 Accent 3" w:semiHidden="0" w:uiPriority="67" w:unhideWhenUsed="0"/>
-    <w:lsdException w:name="Medium Grid 2 Accent 3" w:semiHidden="0" w:uiPriority="68" w:unhideWhenUsed="0"/>
-    <w:lsdException w:name="Medium Grid 3 Accent 3" w:semiHidden="0" w:uiPriority="69" w:unhideWhenUsed="0"/>
-    <w:lsdException w:name="Dark List Accent 3" w:semiHidden="0" w:uiPriority="70" w:unhideWhenUsed="0"/>
-    <w:lsdException w:name="Colorful Shading Accent 3" w:semiHidden="0" w:uiPriority="71" w:unhideWhenUsed="0"/>
-    <w:lsdException w:name="Colorful List Accent 3" w:semiHidden="0" w:uiPriority="72" w:unhideWhenUsed="0"/>
-    <w:lsdException w:name="Colorful Grid Accent 3" w:semiHidden="0" w:uiPriority="73" w:unhideWhenUsed="0"/>
-    <w:lsdException w:name="Light Shading Accent 4" w:semiHidden="0" w:uiPriority="60" w:unhideWhenUsed="0"/>
-    <w:lsdException w:name="Light List Accent 4" w:semiHidden="0" w:uiPriority="61" w:unhideWhenUsed="0"/>
-    <w:lsdException w:name="Light Grid Accent 4" w:semiHidden="0" w:uiPriority="62" w:unhideWhenUsed="0"/>
-    <w:lsdException w:name="Medium Shading 1 Accent 4" w:semiHidden="0" w:uiPriority="63" w:unhideWhenUsed="0"/>
-    <w:lsdException w:name="Medium Shading 2 Accent 4" w:semiHidden="0" w:uiPriority="64" w:unhideWhenUsed="0"/>
-    <w:lsdException w:name="Medium List 1 Accent 4" w:semiHidden="0" w:uiPriority="65" w:unhideWhenUsed="0"/>
-    <w:lsdException w:name="Medium List 2 Accent 4" w:semiHidden="0" w:uiPriority="66" w:unhideWhenUsed="0"/>
-    <w:lsdException w:name="Medium Grid 1 Accent 4" w:semiHidden="0" w:uiPriority="67" w:unhideWhenUsed="0"/>
-    <w:lsdException w:name="Medium Grid 2 Accent 4" w:semiHidden="0" w:uiPriority="68" w:unhideWhenUsed="0"/>
-    <w:lsdException w:name="Medium Grid 3 Accent 4" w:semiHidden="0" w:uiPriority="69" w:unhideWhenUsed="0"/>
-    <w:lsdException w:name="Dark List Accent 4" w:semiHidden="0" w:uiPriority="70" w:unhideWhenUsed="0"/>
-    <w:lsdException w:name="Colorful Shading Accent 4" w:semiHidden="0" w:uiPriority="71" w:unhideWhenUsed="0"/>
-    <w:lsdException w:name="Colorful List Accent 4" w:semiHidden="0" w:uiPriority="72" w:unhideWhenUsed="0"/>
-    <w:lsdException w:name="Colorful Grid Accent 4" w:semiHidden="0" w:uiPriority="73" w:unhideWhenUsed="0"/>
-    <w:lsdException w:name="Light Shading Accent 5" w:semiHidden="0" w:uiPriority="60" w:unhideWhenUsed="0"/>
-    <w:lsdException w:name="Light List Accent 5" w:semiHidden="0" w:uiPriority="61" w:unhideWhenUsed="0"/>
-    <w:lsdException w:name="Light Grid Accent 5" w:semiHidden="0" w:uiPriority="62" w:unhideWhenUsed="0"/>
-    <w:lsdException w:name="Medium Shading 1 Accent 5" w:semiHidden="0" w:uiPriority="63" w:unhideWhenUsed="0"/>
-    <w:lsdException w:name="Medium Shading 2 Accent 5" w:semiHidden="0" w:uiPriority="64" w:unhideWhenUsed="0"/>
-    <w:lsdException w:name="Medium List 1 Accent 5" w:semiHidden="0" w:uiPriority="65" w:unhideWhenUsed="0"/>
-    <w:lsdException w:name="Medium List 2 Accent 5" w:semiHidden="0" w:uiPriority="66" w:unhideWhenUsed="0"/>
-    <w:lsdException w:name="Medium Grid 1 Accent 5" w:semiHidden="0" w:uiPriority="67" w:unhideWhenUsed="0"/>
-    <w:lsdException w:name="Medium Grid 2 Accent 5" w:semiHidden="0" w:uiPriority="68" w:unhideWhenUsed="0"/>
-    <w:lsdException w:name="Medium Grid 3 Accent 5" w:semiHidden="0" w:uiPriority="69" w:unhideWhenUsed="0"/>
-    <w:lsdException w:name="Dark List Accent 5" w:semiHidden="0" w:uiPriority="70" w:unhideWhenUsed="0"/>
-    <w:lsdException w:name="Colorful Shading Accent 5" w:semiHidden="0" w:uiPriority="71" w:unhideWhenUsed="0"/>
-    <w:lsdException w:name="Colorful List Accent 5" w:semiHidden="0" w:uiPriority="72" w:unhideWhenUsed="0"/>
-    <w:lsdException w:name="Colorful Grid Accent 5" w:semiHidden="0" w:uiPriority="73" w:unhideWhenUsed="0"/>
-    <w:lsdException w:name="Light Shading Accent 6" w:semiHidden="0" w:uiPriority="60" w:unhideWhenUsed="0"/>
-    <w:lsdException w:name="Light List Accent 6" w:semiHidden="0" w:uiPriority="61" w:unhideWhenUsed="0"/>
-    <w:lsdException w:name="Light Grid Accent 6" w:semiHidden="0" w:uiPriority="62" w:unhideWhenUsed="0"/>
-    <w:lsdException w:name="Medium Shading 1 Accent 6" w:semiHidden="0" w:uiPriority="63" w:unhideWhenUsed="0"/>
-    <w:lsdException w:name="Medium Shading 2 Accent 6" w:semiHidden="0" w:uiPriority="64" w:unhideWhenUsed="0"/>
-    <w:lsdException w:name="Medium List 1 Accent 6" w:semiHidden="0" w:uiPriority="65" w:unhideWhenUsed="0"/>
-    <w:lsdException w:name="Medium List 2 Accent 6" w:semiHidden="0" w:uiPriority="66" w:unhideWhenUsed="0"/>
-    <w:lsdException w:name="Medium Grid 1 Accent 6" w:semiHidden="0" w:uiPriority="67" w:unhideWhenUsed="0"/>
-    <w:lsdException w:name="Medium Grid 2 Accent 6" w:semiHidden="0" w:uiPriority="68" w:unhideWhenUsed="0"/>
-    <w:lsdException w:name="Medium Grid 3 Accent 6" w:semiHidden="0" w:uiPriority="69" w:unhideWhenUsed="0"/>
-    <w:lsdException w:name="Dark List Accent 6" w:semiHidden="0" w:uiPriority="70" w:unhideWhenUsed="0"/>
-    <w:lsdException w:name="Colorful Shading Accent 6" w:semiHidden="0" w:uiPriority="71" w:unhideWhenUsed="0"/>
-    <w:lsdException w:name="Colorful List Accent 6" w:semiHidden="0" w:uiPriority="72" w:unhideWhenUsed="0"/>
-    <w:lsdException w:name="Colorful Grid Accent 6" w:semiHidden="0" w:uiPriority="73" w:unhideWhenUsed="0"/>
-    <w:lsdException w:name="Subtle Emphasis" w:semiHidden="0" w:uiPriority="19" w:unhideWhenUsed="0" w:qFormat="1"/>
-    <w:lsdException w:name="Intense Emphasis" w:semiHidden="0" w:uiPriority="21" w:unhideWhenUsed="0" w:qFormat="1"/>
-    <w:lsdException w:name="Subtle Reference" w:semiHidden="0" w:uiPriority="31" w:unhideWhenUsed="0" w:qFormat="1"/>
-    <w:lsdException w:name="Intense Reference" w:semiHidden="0" w:uiPriority="32" w:unhideWhenUsed="0" w:qFormat="1"/>
-    <w:lsdException w:name="Book Title" w:semiHidden="0" w:uiPriority="33" w:unhideWhenUsed="0" w:qFormat="1"/>
-    <w:lsdException w:name="Bibliography" w:uiPriority="37"/>
-    <w:lsdException w:name="TOC Heading" w:uiPriority="39" w:qFormat="1"/>
+  <w:latentStyles w:defLockedState="0" w:defUIPriority="99" w:defSemiHidden="0" w:defUnhideWhenUsed="0" w:defQFormat="0" w:count="382">
+    <w:lsdException w:name="Normal" w:uiPriority="0" w:qFormat="1"/>
+    <w:lsdException w:name="heading 1" w:uiPriority="9" w:qFormat="1"/>
+    <w:lsdException w:name="heading 2" w:semiHidden="1" w:uiPriority="9" w:unhideWhenUsed="1" w:qFormat="1"/>
+    <w:lsdException w:name="heading 3" w:semiHidden="1" w:uiPriority="9" w:unhideWhenUsed="1" w:qFormat="1"/>
+    <w:lsdException w:name="heading 4" w:semiHidden="1" w:uiPriority="9" w:unhideWhenUsed="1" w:qFormat="1"/>
+    <w:lsdException w:name="heading 5" w:semiHidden="1" w:uiPriority="9" w:unhideWhenUsed="1" w:qFormat="1"/>
+    <w:lsdException w:name="heading 6" w:semiHidden="1" w:uiPriority="9" w:unhideWhenUsed="1" w:qFormat="1"/>
+    <w:lsdException w:name="heading 7" w:semiHidden="1" w:uiPriority="9" w:unhideWhenUsed="1" w:qFormat="1"/>
+    <w:lsdException w:name="heading 8" w:semiHidden="1" w:uiPriority="9" w:unhideWhenUsed="1" w:qFormat="1"/>
+    <w:lsdException w:name="heading 9" w:semiHidden="1" w:uiPriority="9" w:unhideWhenUsed="1" w:qFormat="1"/>
+    <w:lsdException w:name="index 1" w:semiHidden="1" w:unhideWhenUsed="1"/>
+    <w:lsdException w:name="index 2" w:semiHidden="1" w:unhideWhenUsed="1"/>
+    <w:lsdException w:name="index 3" w:semiHidden="1" w:unhideWhenUsed="1"/>
+    <w:lsdException w:name="index 4" w:semiHidden="1" w:unhideWhenUsed="1"/>
+    <w:lsdException w:name="index 5" w:semiHidden="1" w:unhideWhenUsed="1"/>
+    <w:lsdException w:name="index 6" w:semiHidden="1" w:unhideWhenUsed="1"/>
+    <w:lsdException w:name="index 7" w:semiHidden="1" w:unhideWhenUsed="1"/>
+    <w:lsdException w:name="index 8" w:semiHidden="1" w:unhideWhenUsed="1"/>
+    <w:lsdException w:name="index 9" w:semiHidden="1" w:unhideWhenUsed="1"/>
+    <w:lsdException w:name="toc 1" w:semiHidden="1" w:uiPriority="39" w:unhideWhenUsed="1"/>
+    <w:lsdException w:name="toc 2" w:semiHidden="1" w:uiPriority="39" w:unhideWhenUsed="1"/>
+    <w:lsdException w:name="toc 3" w:semiHidden="1" w:uiPriority="39" w:unhideWhenUsed="1"/>
+    <w:lsdException w:name="toc 4" w:semiHidden="1" w:uiPriority="39" w:unhideWhenUsed="1"/>
+    <w:lsdException w:name="toc 5" w:semiHidden="1" w:uiPriority="39" w:unhideWhenUsed="1"/>
+    <w:lsdException w:name="toc 6" w:semiHidden="1" w:uiPriority="39" w:unhideWhenUsed="1"/>
+    <w:lsdException w:name="toc 7" w:semiHidden="1" w:uiPriority="39" w:unhideWhenUsed="1"/>
+    <w:lsdException w:name="toc 8" w:semiHidden="1" w:uiPriority="39" w:unhideWhenUsed="1"/>
+    <w:lsdException w:name="toc 9" w:semiHidden="1" w:uiPriority="39" w:unhideWhenUsed="1"/>
+    <w:lsdException w:name="Normal Indent" w:semiHidden="1" w:unhideWhenUsed="1"/>
+    <w:lsdException w:name="footnote text" w:semiHidden="1" w:unhideWhenUsed="1"/>
+    <w:lsdException w:name="annotation text" w:semiHidden="1" w:unhideWhenUsed="1"/>
+    <w:lsdException w:name="header" w:semiHidden="1" w:unhideWhenUsed="1"/>
+    <w:lsdException w:name="footer" w:semiHidden="1" w:unhideWhenUsed="1"/>
+    <w:lsdException w:name="index heading" w:semiHidden="1" w:unhideWhenUsed="1"/>
+    <w:lsdException w:name="caption" w:semiHidden="1" w:uiPriority="35" w:unhideWhenUsed="1" w:qFormat="1"/>
+    <w:lsdException w:name="table of figures" w:semiHidden="1" w:unhideWhenUsed="1"/>
+    <w:lsdException w:name="envelope address" w:semiHidden="1" w:unhideWhenUsed="1"/>
+    <w:lsdException w:name="envelope return" w:semiHidden="1" w:unhideWhenUsed="1"/>
+    <w:lsdException w:name="footnote reference" w:semiHidden="1" w:unhideWhenUsed="1"/>
+    <w:lsdException w:name="annotation reference" w:semiHidden="1" w:unhideWhenUsed="1"/>
+    <w:lsdException w:name="line number" w:semiHidden="1" w:unhideWhenUsed="1"/>
+    <w:lsdException w:name="page number" w:semiHidden="1" w:unhideWhenUsed="1"/>
+    <w:lsdException w:name="endnote reference" w:semiHidden="1" w:unhideWhenUsed="1"/>
+    <w:lsdException w:name="endnote text" w:semiHidden="1" w:unhideWhenUsed="1"/>
+    <w:lsdException w:name="table of authorities" w:semiHidden="1" w:unhideWhenUsed="1"/>
+    <w:lsdException w:name="macro" w:semiHidden="1" w:unhideWhenUsed="1"/>
+    <w:lsdException w:name="toa heading" w:semiHidden="1" w:unhideWhenUsed="1"/>
+    <w:lsdException w:name="List" w:semiHidden="1" w:unhideWhenUsed="1"/>
+    <w:lsdException w:name="List Bullet" w:semiHidden="1" w:unhideWhenUsed="1"/>
+    <w:lsdException w:name="List Number" w:semiHidden="1" w:unhideWhenUsed="1"/>
+    <w:lsdException w:name="List 2" w:semiHidden="1" w:unhideWhenUsed="1"/>
+    <w:lsdException w:name="List 3" w:semiHidden="1" w:unhideWhenUsed="1"/>
+    <w:lsdException w:name="List 4" w:semiHidden="1" w:unhideWhenUsed="1"/>
+    <w:lsdException w:name="List 5" w:semiHidden="1" w:unhideWhenUsed="1"/>
+    <w:lsdException w:name="List Bullet 2" w:semiHidden="1" w:unhideWhenUsed="1"/>
+    <w:lsdException w:name="List Bullet 3" w:semiHidden="1" w:unhideWhenUsed="1"/>
+    <w:lsdException w:name="List Bullet 4" w:semiHidden="1" w:unhideWhenUsed="1"/>
+    <w:lsdException w:name="List Bullet 5" w:semiHidden="1" w:unhideWhenUsed="1"/>
+    <w:lsdException w:name="List Number 2" w:semiHidden="1" w:unhideWhenUsed="1"/>
+    <w:lsdException w:name="List Number 3" w:semiHidden="1" w:unhideWhenUsed="1"/>
+    <w:lsdException w:name="List Number 4" w:semiHidden="1" w:unhideWhenUsed="1"/>
+    <w:lsdException w:name="List Number 5" w:semiHidden="1" w:unhideWhenUsed="1"/>
+    <w:lsdException w:name="Title" w:uiPriority="10" w:qFormat="1"/>
+    <w:lsdException w:name="Closing" w:semiHidden="1" w:unhideWhenUsed="1"/>
+    <w:lsdException w:name="Signature" w:semiHidden="1" w:unhideWhenUsed="1"/>
+    <w:lsdException w:name="Default Paragraph Font" w:semiHidden="1" w:uiPriority="1" w:unhideWhenUsed="1"/>
+    <w:lsdException w:name="Body Text" w:semiHidden="1" w:unhideWhenUsed="1"/>
+    <w:lsdException w:name="Body Text Indent" w:semiHidden="1" w:unhideWhenUsed="1"/>
+    <w:lsdException w:name="List Continue" w:semiHidden="1" w:unhideWhenUsed="1"/>
+    <w:lsdException w:name="List Continue 2" w:semiHidden="1" w:unhideWhenUsed="1"/>
+    <w:lsdException w:name="List Continue 3" w:semiHidden="1" w:unhideWhenUsed="1"/>
+    <w:lsdException w:name="List Continue 4" w:semiHidden="1" w:unhideWhenUsed="1"/>
+    <w:lsdException w:name="List Continue 5" w:semiHidden="1" w:unhideWhenUsed="1"/>
+    <w:lsdException w:name="Message Header" w:semiHidden="1" w:unhideWhenUsed="1"/>
+    <w:lsdException w:name="Subtitle" w:uiPriority="11" w:qFormat="1"/>
+    <w:lsdException w:name="Salutation" w:semiHidden="1" w:unhideWhenUsed="1"/>
+    <w:lsdException w:name="Date" w:semiHidden="1" w:unhideWhenUsed="1"/>
+    <w:lsdException w:name="Body Text First Indent" w:semiHidden="1" w:unhideWhenUsed="1"/>
+    <w:lsdException w:name="Body Text First Indent 2" w:semiHidden="1" w:unhideWhenUsed="1"/>
+    <w:lsdException w:name="Note Heading" w:semiHidden="1" w:unhideWhenUsed="1"/>
+    <w:lsdException w:name="Body Text 2" w:semiHidden="1" w:unhideWhenUsed="1"/>
+    <w:lsdException w:name="Body Text 3" w:semiHidden="1" w:unhideWhenUsed="1"/>
+    <w:lsdException w:name="Body Text Indent 2" w:semiHidden="1" w:unhideWhenUsed="1"/>
+    <w:lsdException w:name="Body Text Indent 3" w:semiHidden="1" w:unhideWhenUsed="1"/>
+    <w:lsdException w:name="Block Text" w:semiHidden="1" w:unhideWhenUsed="1"/>
+    <w:lsdException w:name="Hyperlink" w:semiHidden="1" w:unhideWhenUsed="1"/>
+    <w:lsdException w:name="FollowedHyperlink" w:semiHidden="1" w:unhideWhenUsed="1"/>
+    <w:lsdException w:name="Strong" w:uiPriority="22" w:qFormat="1"/>
+    <w:lsdException w:name="Emphasis" w:uiPriority="20" w:qFormat="1"/>
+    <w:lsdException w:name="Document Map" w:semiHidden="1" w:unhideWhenUsed="1"/>
+    <w:lsdException w:name="Plain Text" w:semiHidden="1" w:unhideWhenUsed="1"/>
+    <w:lsdException w:name="E-mail Signature" w:semiHidden="1" w:unhideWhenUsed="1"/>
+    <w:lsdException w:name="HTML Top of Form" w:semiHidden="1" w:unhideWhenUsed="1"/>
+    <w:lsdException w:name="HTML Bottom of Form" w:semiHidden="1" w:unhideWhenUsed="1"/>
+    <w:lsdException w:name="Normal (Web)" w:semiHidden="1" w:unhideWhenUsed="1"/>
+    <w:lsdException w:name="HTML Acronym" w:semiHidden="1" w:unhideWhenUsed="1"/>
+    <w:lsdException w:name="HTML Address" w:semiHidden="1" w:unhideWhenUsed="1"/>
+    <w:lsdException w:name="HTML Cite" w:semiHidden="1" w:unhideWhenUsed="1"/>
+    <w:lsdException w:name="HTML Code" w:semiHidden="1" w:unhideWhenUsed="1"/>
+    <w:lsdException w:name="HTML Definition" w:semiHidden="1" w:unhideWhenUsed="1"/>
+    <w:lsdException w:name="HTML Keyboard" w:semiHidden="1" w:unhideWhenUsed="1"/>
+    <w:lsdException w:name="HTML Preformatted" w:semiHidden="1" w:unhideWhenUsed="1"/>
+    <w:lsdException w:name="HTML Sample" w:semiHidden="1" w:unhideWhenUsed="1"/>
+    <w:lsdException w:name="HTML Typewriter" w:semiHidden="1" w:unhideWhenUsed="1"/>
+    <w:lsdException w:name="HTML Variable" w:semiHidden="1" w:unhideWhenUsed="1"/>
+    <w:lsdException w:name="Normal Table" w:semiHidden="1" w:unhideWhenUsed="1"/>
+    <w:lsdException w:name="annotation subject" w:semiHidden="1" w:unhideWhenUsed="1"/>
+    <w:lsdException w:name="No List" w:semiHidden="1" w:unhideWhenUsed="1"/>
+    <w:lsdException w:name="Outline List 1" w:semiHidden="1" w:unhideWhenUsed="1"/>
+    <w:lsdException w:name="Outline List 2" w:semiHidden="1" w:unhideWhenUsed="1"/>
+    <w:lsdException w:name="Outline List 3" w:semiHidden="1" w:unhideWhenUsed="1"/>
+    <w:lsdException w:name="Table Simple 1" w:semiHidden="1" w:unhideWhenUsed="1"/>
+    <w:lsdException w:name="Table Simple 2" w:semiHidden="1" w:unhideWhenUsed="1"/>
+    <w:lsdException w:name="Table Simple 3" w:semiHidden="1" w:unhideWhenUsed="1"/>
+    <w:lsdException w:name="Table Classic 1" w:semiHidden="1" w:unhideWhenUsed="1"/>
+    <w:lsdException w:name="Table Classic 2" w:semiHidden="1" w:unhideWhenUsed="1"/>
+    <w:lsdException w:name="Table Classic 3" w:semiHidden="1" w:unhideWhenUsed="1"/>
+    <w:lsdException w:name="Table Classic 4" w:semiHidden="1" w:unhideWhenUsed="1"/>
+    <w:lsdException w:name="Table Colorful 1" w:semiHidden="1" w:unhideWhenUsed="1"/>
+    <w:lsdException w:name="Table Colorful 2" w:semiHidden="1" w:unhideWhenUsed="1"/>
+    <w:lsdException w:name="Table Colorful 3" w:semiHidden="1" w:unhideWhenUsed="1"/>
+    <w:lsdException w:name="Table Columns 1" w:semiHidden="1" w:unhideWhenUsed="1"/>
+    <w:lsdException w:name="Table Columns 2" w:semiHidden="1" w:unhideWhenUsed="1"/>
+    <w:lsdException w:name="Table Columns 3" w:semiHidden="1" w:unhideWhenUsed="1"/>
+    <w:lsdException w:name="Table Columns 4" w:semiHidden="1" w:unhideWhenUsed="1"/>
+    <w:lsdException w:name="Table Columns 5" w:semiHidden="1" w:unhideWhenUsed="1"/>
+    <w:lsdException w:name="Table Grid 1" w:semiHidden="1" w:unhideWhenUsed="1"/>
+    <w:lsdException w:name="Table Grid 2" w:semiHidden="1" w:unhideWhenUsed="1"/>
+    <w:lsdException w:name="Table Grid 3" w:semiHidden="1" w:unhideWhenUsed="1"/>
+    <w:lsdException w:name="Table Grid 4" w:semiHidden="1" w:unhideWhenUsed="1"/>
+    <w:lsdException w:name="Table Grid 5" w:semiHidden="1" w:unhideWhenUsed="1"/>
+    <w:lsdException w:name="Table Grid 6" w:semiHidden="1" w:unhideWhenUsed="1"/>
+    <w:lsdException w:name="Table Grid 7" w:semiHidden="1" w:unhideWhenUsed="1"/>
+    <w:lsdException w:name="Table Grid 8" w:semiHidden="1" w:unhideWhenUsed="1"/>
+    <w:lsdException w:name="Table List 1" w:semiHidden="1" w:unhideWhenUsed="1"/>
+    <w:lsdException w:name="Table List 2" w:semiHidden="1" w:unhideWhenUsed="1"/>
+    <w:lsdException w:name="Table List 3" w:semiHidden="1" w:unhideWhenUsed="1"/>
+    <w:lsdException w:name="Table List 4" w:semiHidden="1" w:unhideWhenUsed="1"/>
+    <w:lsdException w:name="Table List 5" w:semiHidden="1" w:unhideWhenUsed="1"/>
+    <w:lsdException w:name="Table List 6" w:semiHidden="1" w:unhideWhenUsed="1"/>
+    <w:lsdException w:name="Table List 7" w:semiHidden="1" w:unhideWhenUsed="1"/>
+    <w:lsdException w:name="Table List 8" w:semiHidden="1" w:unhideWhenUsed="1"/>
+    <w:lsdException w:name="Table 3D effects 1" w:semiHidden="1" w:unhideWhenUsed="1"/>
+    <w:lsdException w:name="Table 3D effects 2" w:semiHidden="1" w:unhideWhenUsed="1"/>
+    <w:lsdException w:name="Table 3D effects 3" w:semiHidden="1" w:unhideWhenUsed="1"/>
+    <w:lsdException w:name="Table Contemporary" w:semiHidden="1" w:unhideWhenUsed="1"/>
+    <w:lsdException w:name="Table Elegant" w:semiHidden="1" w:unhideWhenUsed="1"/>
+    <w:lsdException w:name="Table Professional" w:semiHidden="1" w:unhideWhenUsed="1"/>
+    <w:lsdException w:name="Table Subtle 1" w:semiHidden="1" w:unhideWhenUsed="1"/>
+    <w:lsdException w:name="Table Subtle 2" w:semiHidden="1" w:unhideWhenUsed="1"/>
+    <w:lsdException w:name="Table Web 1" w:semiHidden="1" w:unhideWhenUsed="1"/>
+    <w:lsdException w:name="Table Web 2" w:semiHidden="1" w:unhideWhenUsed="1"/>
+    <w:lsdException w:name="Table Web 3" w:semiHidden="1" w:unhideWhenUsed="1"/>
+    <w:lsdException w:name="Balloon Text" w:semiHidden="1" w:unhideWhenUsed="1"/>
+    <w:lsdException w:name="Table Grid" w:uiPriority="39"/>
+    <w:lsdException w:name="Table Theme" w:semiHidden="1" w:unhideWhenUsed="1"/>
+    <w:lsdException w:name="Note Level 1" w:semiHidden="1" w:unhideWhenUsed="1"/>
+    <w:lsdException w:name="Note Level 2" w:semiHidden="1" w:unhideWhenUsed="1"/>
+    <w:lsdException w:name="Note Level 3" w:semiHidden="1" w:unhideWhenUsed="1"/>
+    <w:lsdException w:name="Note Level 4" w:semiHidden="1" w:unhideWhenUsed="1"/>
+    <w:lsdException w:name="Note Level 5" w:semiHidden="1" w:unhideWhenUsed="1"/>
+    <w:lsdException w:name="Note Level 6" w:semiHidden="1" w:unhideWhenUsed="1"/>
+    <w:lsdException w:name="Note Level 7" w:semiHidden="1" w:unhideWhenUsed="1"/>
+    <w:lsdException w:name="Note Level 8" w:semiHidden="1" w:unhideWhenUsed="1"/>
+    <w:lsdException w:name="Note Level 9" w:semiHidden="1" w:unhideWhenUsed="1"/>
+    <w:lsdException w:name="Placeholder Text" w:semiHidden="1"/>
+    <w:lsdException w:name="No Spacing" w:uiPriority="1" w:qFormat="1"/>
+    <w:lsdException w:name="Light Shading" w:uiPriority="60"/>
+    <w:lsdException w:name="Light List" w:uiPriority="61"/>
+    <w:lsdException w:name="Light Grid" w:uiPriority="62"/>
+    <w:lsdException w:name="Medium Shading 1" w:uiPriority="63"/>
+    <w:lsdException w:name="Medium Shading 2" w:uiPriority="64"/>
+    <w:lsdException w:name="Medium List 1" w:uiPriority="65"/>
+    <w:lsdException w:name="Medium List 2" w:uiPriority="66"/>
+    <w:lsdException w:name="Medium Grid 1" w:uiPriority="67"/>
+    <w:lsdException w:name="Medium Grid 2" w:uiPriority="68"/>
+    <w:lsdException w:name="Medium Grid 3" w:uiPriority="69"/>
+    <w:lsdException w:name="Dark List" w:uiPriority="70"/>
+    <w:lsdException w:name="Colorful Shading" w:uiPriority="71"/>
+    <w:lsdException w:name="Colorful List" w:uiPriority="72"/>
+    <w:lsdException w:name="Colorful Grid" w:uiPriority="73"/>
+    <w:lsdException w:name="Light Shading Accent 1" w:uiPriority="60"/>
+    <w:lsdException w:name="Light List Accent 1" w:uiPriority="61"/>
+    <w:lsdException w:name="Light Grid Accent 1" w:uiPriority="62"/>
+    <w:lsdException w:name="Medium Shading 1 Accent 1" w:uiPriority="63"/>
+    <w:lsdException w:name="Medium Shading 2 Accent 1" w:uiPriority="64"/>
+    <w:lsdException w:name="Medium List 1 Accent 1" w:uiPriority="65"/>
+    <w:lsdException w:name="Revision" w:semiHidden="1"/>
+    <w:lsdException w:name="List Paragraph" w:uiPriority="34" w:qFormat="1"/>
+    <w:lsdException w:name="Quote" w:uiPriority="29" w:qFormat="1"/>
+    <w:lsdException w:name="Intense Quote" w:uiPriority="30" w:qFormat="1"/>
+    <w:lsdException w:name="Medium List 2 Accent 1" w:uiPriority="66"/>
+    <w:lsdException w:name="Medium Grid 1 Accent 1" w:uiPriority="67"/>
+    <w:lsdException w:name="Medium Grid 2 Accent 1" w:uiPriority="68"/>
+    <w:lsdException w:name="Medium Grid 3 Accent 1" w:uiPriority="69"/>
+    <w:lsdException w:name="Dark List Accent 1" w:uiPriority="70"/>
+    <w:lsdException w:name="Colorful Shading Accent 1" w:uiPriority="71"/>
+    <w:lsdException w:name="Colorful List Accent 1" w:uiPriority="72"/>
+    <w:lsdException w:name="Colorful Grid Accent 1" w:uiPriority="73"/>
+    <w:lsdException w:name="Light Shading Accent 2" w:uiPriority="60"/>
+    <w:lsdException w:name="Light List Accent 2" w:uiPriority="61"/>
+    <w:lsdException w:name="Light Grid Accent 2" w:uiPriority="62"/>
+    <w:lsdException w:name="Medium Shading 1 Accent 2" w:uiPriority="63"/>
+    <w:lsdException w:name="Medium Shading 2 Accent 2" w:uiPriority="64"/>
+    <w:lsdException w:name="Medium List 1 Accent 2" w:uiPriority="65"/>
+    <w:lsdException w:name="Medium List 2 Accent 2" w:uiPriority="66"/>
+    <w:lsdException w:name="Medium Grid 1 Accent 2" w:uiPriority="67"/>
+    <w:lsdException w:name="Medium Grid 2 Accent 2" w:uiPriority="68"/>
+    <w:lsdException w:name="Medium Grid 3 Accent 2" w:uiPriority="69"/>
+    <w:lsdException w:name="Dark List Accent 2" w:uiPriority="70"/>
+    <w:lsdException w:name="Colorful Shading Accent 2" w:uiPriority="71"/>
+    <w:lsdException w:name="Colorful List Accent 2" w:uiPriority="72"/>
+    <w:lsdException w:name="Colorful Grid Accent 2" w:uiPriority="73"/>
+    <w:lsdException w:name="Light Shading Accent 3" w:uiPriority="60"/>
+    <w:lsdException w:name="Light List Accent 3" w:uiPriority="61"/>
+    <w:lsdException w:name="Light Grid Accent 3" w:uiPriority="62"/>
+    <w:lsdException w:name="Medium Shading 1 Accent 3" w:uiPriority="63"/>
+    <w:lsdException w:name="Medium Shading 2 Accent 3" w:uiPriority="64"/>
+    <w:lsdException w:name="Medium List 1 Accent 3" w:uiPriority="65"/>
+    <w:lsdException w:name="Medium List 2 Accent 3" w:uiPriority="66"/>
+    <w:lsdException w:name="Medium Grid 1 Accent 3" w:uiPriority="67"/>
+    <w:lsdException w:name="Medium Grid 2 Accent 3" w:uiPriority="68"/>
+    <w:lsdException w:name="Medium Grid 3 Accent 3" w:uiPriority="69"/>
+    <w:lsdException w:name="Dark List Accent 3" w:uiPriority="70"/>
+    <w:lsdException w:name="Colorful Shading Accent 3" w:uiPriority="71"/>
+    <w:lsdException w:name="Colorful List Accent 3" w:uiPriority="72"/>
+    <w:lsdException w:name="Colorful Grid Accent 3" w:uiPriority="73"/>
+    <w:lsdException w:name="Light Shading Accent 4" w:uiPriority="60"/>
+    <w:lsdException w:name="Light List Accent 4" w:uiPriority="61"/>
+    <w:lsdException w:name="Light Grid Accent 4" w:uiPriority="62"/>
+    <w:lsdException w:name="Medium Shading 1 Accent 4" w:uiPriority="63"/>
+    <w:lsdException w:name="Medium Shading 2 Accent 4" w:uiPriority="64"/>
+    <w:lsdException w:name="Medium List 1 Accent 4" w:uiPriority="65"/>
+    <w:lsdException w:name="Medium List 2 Accent 4" w:uiPriority="66"/>
+    <w:lsdException w:name="Medium Grid 1 Accent 4" w:uiPriority="67"/>
+    <w:lsdException w:name="Medium Grid 2 Accent 4" w:uiPriority="68"/>
+    <w:lsdException w:name="Medium Grid 3 Accent 4" w:uiPriority="69"/>
+    <w:lsdException w:name="Dark List Accent 4" w:uiPriority="70"/>
+    <w:lsdException w:name="Colorful Shading Accent 4" w:uiPriority="71"/>
+    <w:lsdException w:name="Colorful List Accent 4" w:uiPriority="72"/>
+    <w:lsdException w:name="Colorful Grid Accent 4" w:uiPriority="73"/>
+    <w:lsdException w:name="Light Shading Accent 5" w:uiPriority="60"/>
+    <w:lsdException w:name="Light List Accent 5" w:uiPriority="61"/>
+    <w:lsdException w:name="Light Grid Accent 5" w:uiPriority="62"/>
+    <w:lsdException w:name="Medium Shading 1 Accent 5" w:uiPriority="63"/>
+    <w:lsdException w:name="Medium Shading 2 Accent 5" w:uiPriority="64"/>
+    <w:lsdException w:name="Medium List 1 Accent 5" w:uiPriority="65"/>
+    <w:lsdException w:name="Medium List 2 Accent 5" w:uiPriority="66"/>
+    <w:lsdException w:name="Medium Grid 1 Accent 5" w:uiPriority="67"/>
+    <w:lsdException w:name="Medium Grid 2 Accent 5" w:uiPriority="68"/>
+    <w:lsdException w:name="Medium Grid 3 Accent 5" w:uiPriority="69"/>
+    <w:lsdException w:name="Dark List Accent 5" w:uiPriority="70"/>
+    <w:lsdException w:name="Colorful Shading Accent 5" w:uiPriority="71"/>
+    <w:lsdException w:name="Colorful List Accent 5" w:uiPriority="72"/>
+    <w:lsdException w:name="Colorful Grid Accent 5" w:uiPriority="73"/>
+    <w:lsdException w:name="Light Shading Accent 6" w:uiPriority="60"/>
+    <w:lsdException w:name="Light List Accent 6" w:uiPriority="61"/>
+    <w:lsdException w:name="Light Grid Accent 6" w:uiPriority="62"/>
+    <w:lsdException w:name="Medium Shading 1 Accent 6" w:uiPriority="63"/>
+    <w:lsdException w:name="Medium Shading 2 Accent 6" w:uiPriority="64"/>
+    <w:lsdException w:name="Medium List 1 Accent 6" w:uiPriority="65"/>
+    <w:lsdException w:name="Medium List 2 Accent 6" w:uiPriority="66"/>
+    <w:lsdException w:name="Medium Grid 1 Accent 6" w:uiPriority="67"/>
+    <w:lsdException w:name="Medium Grid 2 Accent 6" w:uiPriority="68"/>
+    <w:lsdException w:name="Medium Grid 3 Accent 6" w:uiPriority="69"/>
+    <w:lsdException w:name="Dark List Accent 6" w:uiPriority="70"/>
+    <w:lsdException w:name="Colorful Shading Accent 6" w:uiPriority="71"/>
+    <w:lsdException w:name="Colorful List Accent 6" w:uiPriority="72"/>
+    <w:lsdException w:name="Colorful Grid Accent 6" w:uiPriority="73"/>
+    <w:lsdException w:name="Subtle Emphasis" w:uiPriority="19" w:qFormat="1"/>
+    <w:lsdException w:name="Intense Emphasis" w:uiPriority="21" w:qFormat="1"/>
+    <w:lsdException w:name="Subtle Reference" w:uiPriority="31" w:qFormat="1"/>
+    <w:lsdException w:name="Intense Reference" w:uiPriority="32" w:qFormat="1"/>
+    <w:lsdException w:name="Book Title" w:uiPriority="33" w:qFormat="1"/>
+    <w:lsdException w:name="Bibliography" w:semiHidden="1" w:uiPriority="37" w:unhideWhenUsed="1"/>
+    <w:lsdException w:name="TOC Heading" w:semiHidden="1" w:uiPriority="39" w:unhideWhenUsed="1" w:qFormat="1"/>
+    <w:lsdException w:name="Plain Table 1" w:uiPriority="41"/>
+    <w:lsdException w:name="Plain Table 2" w:uiPriority="42"/>
+    <w:lsdException w:name="Plain Table 3" w:uiPriority="43"/>
+    <w:lsdException w:name="Plain Table 4" w:uiPriority="44"/>
+    <w:lsdException w:name="Plain Table 5" w:uiPriority="45"/>
+    <w:lsdException w:name="Grid Table Light" w:uiPriority="40"/>
+    <w:lsdException w:name="Grid Table 1 Light" w:uiPriority="46"/>
+    <w:lsdException w:name="Grid Table 2" w:uiPriority="47"/>
+    <w:lsdException w:name="Grid Table 3" w:uiPriority="48"/>
+    <w:lsdException w:name="Grid Table 4" w:uiPriority="49"/>
+    <w:lsdException w:name="Grid Table 5 Dark" w:uiPriority="50"/>
+    <w:lsdException w:name="Grid Table 6 Colorful" w:uiPriority="51"/>
+    <w:lsdException w:name="Grid Table 7 Colorful" w:uiPriority="52"/>
+    <w:lsdException w:name="Grid Table 1 Light Accent 1" w:uiPriority="46"/>
+    <w:lsdException w:name="Grid Table 2 Accent 1" w:uiPriority="47"/>
+    <w:lsdException w:name="Grid Table 3 Accent 1" w:uiPriority="48"/>
+    <w:lsdException w:name="Grid Table 4 Accent 1" w:uiPriority="49"/>
+    <w:lsdException w:name="Grid Table 5 Dark Accent 1" w:uiPriority="50"/>
+    <w:lsdException w:name="Grid Table 6 Colorful Accent 1" w:uiPriority="51"/>
+    <w:lsdException w:name="Grid Table 7 Colorful Accent 1" w:uiPriority="52"/>
+    <w:lsdException w:name="Grid Table 1 Light Accent 2" w:uiPriority="46"/>
+    <w:lsdException w:name="Grid Table 2 Accent 2" w:uiPriority="47"/>
+    <w:lsdException w:name="Grid Table 3 Accent 2" w:uiPriority="48"/>
+    <w:lsdException w:name="Grid Table 4 Accent 2" w:uiPriority="49"/>
+    <w:lsdException w:name="Grid Table 5 Dark Accent 2" w:uiPriority="50"/>
+    <w:lsdException w:name="Grid Table 6 Colorful Accent 2" w:uiPriority="51"/>
+    <w:lsdException w:name="Grid Table 7 Colorful Accent 2" w:uiPriority="52"/>
+    <w:lsdException w:name="Grid Table 1 Light Accent 3" w:uiPriority="46"/>
+    <w:lsdException w:name="Grid Table 2 Accent 3" w:uiPriority="47"/>
+    <w:lsdException w:name="Grid Table 3 Accent 3" w:uiPriority="48"/>
+    <w:lsdException w:name="Grid Table 4 Accent 3" w:uiPriority="49"/>
+    <w:lsdException w:name="Grid Table 5 Dark Accent 3" w:uiPriority="50"/>
+    <w:lsdException w:name="Grid Table 6 Colorful Accent 3" w:uiPriority="51"/>
+    <w:lsdException w:name="Grid Table 7 Colorful Accent 3" w:uiPriority="52"/>
+    <w:lsdException w:name="Grid Table 1 Light Accent 4" w:uiPriority="46"/>
+    <w:lsdException w:name="Grid Table 2 Accent 4" w:uiPriority="47"/>
+    <w:lsdException w:name="Grid Table 3 Accent 4" w:uiPriority="48"/>
+    <w:lsdException w:name="Grid Table 4 Accent 4" w:uiPriority="49"/>
+    <w:lsdException w:name="Grid Table 5 Dark Accent 4" w:uiPriority="50"/>
+    <w:lsdException w:name="Grid Table 6 Colorful Accent 4" w:uiPriority="51"/>
+    <w:lsdException w:name="Grid Table 7 Colorful Accent 4" w:uiPriority="52"/>
+    <w:lsdException w:name="Grid Table 1 Light Accent 5" w:uiPriority="46"/>
+    <w:lsdException w:name="Grid Table 2 Accent 5" w:uiPriority="47"/>
+    <w:lsdException w:name="Grid Table 3 Accent 5" w:uiPriority="48"/>
+    <w:lsdException w:name="Grid Table 4 Accent 5" w:uiPriority="49"/>
+    <w:lsdException w:name="Grid Table 5 Dark Accent 5" w:uiPriority="50"/>
+    <w:lsdException w:name="Grid Table 6 Colorful Accent 5" w:uiPriority="51"/>
+    <w:lsdException w:name="Grid Table 7 Colorful Accent 5" w:uiPriority="52"/>
+    <w:lsdException w:name="Grid Table 1 Light Accent 6" w:uiPriority="46"/>
+    <w:lsdException w:name="Grid Table 2 Accent 6" w:uiPriority="47"/>
+    <w:lsdException w:name="Grid Table 3 Accent 6" w:uiPriority="48"/>
+    <w:lsdException w:name="Grid Table 4 Accent 6" w:uiPriority="49"/>
+    <w:lsdException w:name="Grid Table 5 Dark Accent 6" w:uiPriority="50"/>
+    <w:lsdException w:name="Grid Table 6 Colorful Accent 6" w:uiPriority="51"/>
+    <w:lsdException w:name="Grid Table 7 Colorful Accent 6" w:uiPriority="52"/>
+    <w:lsdException w:name="List Table 1 Light" w:uiPriority="46"/>
+    <w:lsdException w:name="List Table 2" w:uiPriority="47"/>
+    <w:lsdException w:name="List Table 3" w:uiPriority="48"/>
+    <w:lsdException w:name="List Table 4" w:uiPriority="49"/>
+    <w:lsdException w:name="List Table 5 Dark" w:uiPriority="50"/>
+    <w:lsdException w:name="List Table 6 Colorful" w:uiPriority="51"/>
+    <w:lsdException w:name="List Table 7 Colorful" w:uiPriority="52"/>
+    <w:lsdException w:name="List Table 1 Light Accent 1" w:uiPriority="46"/>
+    <w:lsdException w:name="List Table 2 Accent 1" w:uiPriority="47"/>
+    <w:lsdException w:name="List Table 3 Accent 1" w:uiPriority="48"/>
+    <w:lsdException w:name="List Table 4 Accent 1" w:uiPriority="49"/>
+    <w:lsdException w:name="List Table 5 Dark Accent 1" w:uiPriority="50"/>
+    <w:lsdException w:name="List Table 6 Colorful Accent 1" w:uiPriority="51"/>
+    <w:lsdException w:name="List Table 7 Colorful Accent 1" w:uiPriority="52"/>
+    <w:lsdException w:name="List Table 1 Light Accent 2" w:uiPriority="46"/>
+    <w:lsdException w:name="List Table 2 Accent 2" w:uiPriority="47"/>
+    <w:lsdException w:name="List Table 3 Accent 2" w:uiPriority="48"/>
+    <w:lsdException w:name="List Table 4 Accent 2" w:uiPriority="49"/>
+    <w:lsdException w:name="List Table 5 Dark Accent 2" w:uiPriority="50"/>
+    <w:lsdException w:name="List Table 6 Colorful Accent 2" w:uiPriority="51"/>
+    <w:lsdException w:name="List Table 7 Colorful Accent 2" w:uiPriority="52"/>
+    <w:lsdException w:name="List Table 1 Light Accent 3" w:uiPriority="46"/>
+    <w:lsdException w:name="List Table 2 Accent 3" w:uiPriority="47"/>
+    <w:lsdException w:name="List Table 3 Accent 3" w:uiPriority="48"/>
+    <w:lsdException w:name="List Table 4 Accent 3" w:uiPriority="49"/>
+    <w:lsdException w:name="List Table 5 Dark Accent 3" w:uiPriority="50"/>
+    <w:lsdException w:name="List Table 6 Colorful Accent 3" w:uiPriority="51"/>
+    <w:lsdException w:name="List Table 7 Colorful Accent 3" w:uiPriority="52"/>
+    <w:lsdException w:name="List Table 1 Light Accent 4" w:uiPriority="46"/>
+    <w:lsdException w:name="List Table 2 Accent 4" w:uiPriority="47"/>
+    <w:lsdException w:name="List Table 3 Accent 4" w:uiPriority="48"/>
+    <w:lsdException w:name="List Table 4 Accent 4" w:uiPriority="49"/>
+    <w:lsdException w:name="List Table 5 Dark Accent 4" w:uiPriority="50"/>
+    <w:lsdException w:name="List Table 6 Colorful Accent 4" w:uiPriority="51"/>
+    <w:lsdException w:name="List Table 7 Colorful Accent 4" w:uiPriority="52"/>
+    <w:lsdException w:name="List Table 1 Light Accent 5" w:uiPriority="46"/>
+    <w:lsdException w:name="List Table 2 Accent 5" w:uiPriority="47"/>
+    <w:lsdException w:name="List Table 3 Accent 5" w:uiPriority="48"/>
+    <w:lsdException w:name="List Table 4 Accent 5" w:uiPriority="49"/>
+    <w:lsdException w:name="List Table 5 Dark Accent 5" w:uiPriority="50"/>
+    <w:lsdException w:name="List Table 6 Colorful Accent 5" w:uiPriority="51"/>
+    <w:lsdException w:name="List Table 7 Colorful Accent 5" w:uiPriority="52"/>
+    <w:lsdException w:name="List Table 1 Light Accent 6" w:uiPriority="46"/>
+    <w:lsdException w:name="List Table 2 Accent 6" w:uiPriority="47"/>
+    <w:lsdException w:name="List Table 3 Accent 6" w:uiPriority="48"/>
+    <w:lsdException w:name="List Table 4 Accent 6" w:uiPriority="49"/>
+    <w:lsdException w:name="List Table 5 Dark Accent 6" w:uiPriority="50"/>
+    <w:lsdException w:name="List Table 6 Colorful Accent 6" w:uiPriority="51"/>
+    <w:lsdException w:name="List Table 7 Colorful Accent 6" w:uiPriority="52"/>
+    <w:lsdException w:name="Mention" w:semiHidden="1" w:unhideWhenUsed="1"/>
+    <w:lsdException w:name="Smart Hyperlink" w:semiHidden="1" w:unhideWhenUsed="1"/>
   </w:latentStyles>
   <w:style w:type="paragraph" w:default="1" w:styleId="Normal">
     <w:name w:val="Normal"/>
@@ -2938,6 +3356,7 @@
     <w:uiPriority w:val="39"/>
     <w:rsid w:val="001B54BC"/>
     <w:tblPr>
+      <w:tblInd w:w="0" w:type="dxa"/>
       <w:tblBorders>
         <w:top w:val="single" w:sz="4" w:space="0" w:color="auto"/>
         <w:left w:val="single" w:sz="4" w:space="0" w:color="auto"/>
@@ -2946,447 +3365,12 @@
         <w:insideH w:val="single" w:sz="4" w:space="0" w:color="auto"/>
         <w:insideV w:val="single" w:sz="4" w:space="0" w:color="auto"/>
       </w:tblBorders>
-    </w:tblPr>
-  </w:style>
-  <w:style w:type="paragraph" w:styleId="BalloonText">
-    <w:name w:val="Balloon Text"/>
-    <w:basedOn w:val="Normal"/>
-    <w:link w:val="BalloonTextChar"/>
-    <w:uiPriority w:val="99"/>
-    <w:semiHidden/>
-    <w:unhideWhenUsed/>
-    <w:rsid w:val="00A45736"/>
-    <w:rPr>
-      <w:rFonts w:ascii="Tahoma" w:hAnsi="Tahoma" w:cs="Tahoma"/>
-      <w:sz w:val="16"/>
-      <w:szCs w:val="16"/>
-    </w:rPr>
-  </w:style>
-  <w:style w:type="character" w:customStyle="1" w:styleId="BalloonTextChar">
-    <w:name w:val="Balloon Text Char"/>
-    <w:basedOn w:val="DefaultParagraphFont"/>
-    <w:link w:val="BalloonText"/>
-    <w:uiPriority w:val="99"/>
-    <w:semiHidden/>
-    <w:rsid w:val="00A45736"/>
-    <w:rPr>
-      <w:rFonts w:ascii="Tahoma" w:hAnsi="Tahoma" w:cs="Tahoma"/>
-      <w:sz w:val="16"/>
-      <w:szCs w:val="16"/>
-    </w:rPr>
-  </w:style>
-  <w:style w:type="paragraph" w:styleId="Header">
-    <w:name w:val="header"/>
-    <w:basedOn w:val="Normal"/>
-    <w:link w:val="HeaderChar"/>
-    <w:uiPriority w:val="99"/>
-    <w:unhideWhenUsed/>
-    <w:rsid w:val="00A45736"/>
-    <w:pPr>
-      <w:tabs>
-        <w:tab w:val="center" w:pos="4986"/>
-        <w:tab w:val="right" w:pos="9972"/>
-      </w:tabs>
-    </w:pPr>
-  </w:style>
-  <w:style w:type="character" w:customStyle="1" w:styleId="HeaderChar">
-    <w:name w:val="Header Char"/>
-    <w:basedOn w:val="DefaultParagraphFont"/>
-    <w:link w:val="Header"/>
-    <w:uiPriority w:val="99"/>
-    <w:rsid w:val="00A45736"/>
-  </w:style>
-  <w:style w:type="paragraph" w:styleId="Footer">
-    <w:name w:val="footer"/>
-    <w:basedOn w:val="Normal"/>
-    <w:link w:val="FooterChar"/>
-    <w:uiPriority w:val="99"/>
-    <w:unhideWhenUsed/>
-    <w:rsid w:val="00A45736"/>
-    <w:pPr>
-      <w:tabs>
-        <w:tab w:val="center" w:pos="4986"/>
-        <w:tab w:val="right" w:pos="9972"/>
-      </w:tabs>
-    </w:pPr>
-  </w:style>
-  <w:style w:type="character" w:customStyle="1" w:styleId="FooterChar">
-    <w:name w:val="Footer Char"/>
-    <w:basedOn w:val="DefaultParagraphFont"/>
-    <w:link w:val="Footer"/>
-    <w:uiPriority w:val="99"/>
-    <w:rsid w:val="00A45736"/>
-  </w:style>
-  <w:style w:type="character" w:styleId="Hyperlink">
-    <w:name w:val="Hyperlink"/>
-    <w:basedOn w:val="DefaultParagraphFont"/>
-    <w:uiPriority w:val="99"/>
-    <w:unhideWhenUsed/>
-    <w:rsid w:val="009E74F3"/>
-    <w:rPr>
-      <w:color w:val="0563C1" w:themeColor="hyperlink"/>
-      <w:u w:val="single"/>
-    </w:rPr>
-  </w:style>
-</w:styles>
-</file>
-
-<file path=word/stylesWithEffects.xml><?xml version="1.0" encoding="utf-8"?>
-<w:styles xmlns:wpc="http://schemas.microsoft.com/office/word/2010/wordprocessingCanvas" xmlns:mc="http://schemas.openxmlformats.org/markup-compatibility/2006" xmlns:o="urn:schemas-microsoft-com:office:office" xmlns:r="http://schemas.openxmlformats.org/officeDocument/2006/relationships" xmlns:m="http://schemas.openxmlformats.org/officeDocument/2006/math" xmlns:v="urn:schemas-microsoft-com:vml" xmlns:wp14="http://schemas.microsoft.com/office/word/2010/wordprocessingDrawing" xmlns:wp="http://schemas.openxmlformats.org/drawingml/2006/wordprocessingDrawing" xmlns:w10="urn:schemas-microsoft-com:office:word" xmlns:w="http://schemas.openxmlformats.org/wordprocessingml/2006/main" xmlns:w14="http://schemas.microsoft.com/office/word/2010/wordml" xmlns:wpg="http://schemas.microsoft.com/office/word/2010/wordprocessingGroup" xmlns:wpi="http://schemas.microsoft.com/office/word/2010/wordprocessingInk" xmlns:wne="http://schemas.microsoft.com/office/word/2006/wordml" xmlns:wps="http://schemas.microsoft.com/office/word/2010/wordprocessingShape" mc:Ignorable="w14 wp14">
-  <w:docDefaults>
-    <w:rPrDefault>
-      <w:rPr>
-        <w:rFonts w:asciiTheme="minorHAnsi" w:eastAsiaTheme="minorHAnsi" w:hAnsiTheme="minorHAnsi" w:cstheme="minorBidi"/>
-        <w:sz w:val="24"/>
-        <w:szCs w:val="24"/>
-        <w:lang w:val="en-US" w:eastAsia="en-US" w:bidi="ar-SA"/>
-      </w:rPr>
-    </w:rPrDefault>
-    <w:pPrDefault/>
-  </w:docDefaults>
-  <w:latentStyles w:defLockedState="0" w:defUIPriority="99" w:defSemiHidden="1" w:defUnhideWhenUsed="1" w:defQFormat="0" w:count="267">
-    <w:lsdException w:name="Normal" w:semiHidden="0" w:uiPriority="0" w:unhideWhenUsed="0" w:qFormat="1"/>
-    <w:lsdException w:name="heading 1" w:semiHidden="0" w:uiPriority="9" w:unhideWhenUsed="0" w:qFormat="1"/>
-    <w:lsdException w:name="heading 2" w:uiPriority="9" w:qFormat="1"/>
-    <w:lsdException w:name="heading 3" w:uiPriority="9" w:qFormat="1"/>
-    <w:lsdException w:name="heading 4" w:uiPriority="9" w:qFormat="1"/>
-    <w:lsdException w:name="heading 5" w:uiPriority="9" w:qFormat="1"/>
-    <w:lsdException w:name="heading 6" w:uiPriority="9" w:qFormat="1"/>
-    <w:lsdException w:name="heading 7" w:uiPriority="9" w:qFormat="1"/>
-    <w:lsdException w:name="heading 8" w:uiPriority="9" w:qFormat="1"/>
-    <w:lsdException w:name="heading 9" w:uiPriority="9" w:qFormat="1"/>
-    <w:lsdException w:name="toc 1" w:uiPriority="39"/>
-    <w:lsdException w:name="toc 2" w:uiPriority="39"/>
-    <w:lsdException w:name="toc 3" w:uiPriority="39"/>
-    <w:lsdException w:name="toc 4" w:uiPriority="39"/>
-    <w:lsdException w:name="toc 5" w:uiPriority="39"/>
-    <w:lsdException w:name="toc 6" w:uiPriority="39"/>
-    <w:lsdException w:name="toc 7" w:uiPriority="39"/>
-    <w:lsdException w:name="toc 8" w:uiPriority="39"/>
-    <w:lsdException w:name="toc 9" w:uiPriority="39"/>
-    <w:lsdException w:name="caption" w:uiPriority="35" w:qFormat="1"/>
-    <w:lsdException w:name="Title" w:semiHidden="0" w:uiPriority="10" w:unhideWhenUsed="0" w:qFormat="1"/>
-    <w:lsdException w:name="Default Paragraph Font" w:uiPriority="1"/>
-    <w:lsdException w:name="Subtitle" w:semiHidden="0" w:uiPriority="11" w:unhideWhenUsed="0" w:qFormat="1"/>
-    <w:lsdException w:name="Strong" w:semiHidden="0" w:uiPriority="22" w:unhideWhenUsed="0" w:qFormat="1"/>
-    <w:lsdException w:name="Emphasis" w:semiHidden="0" w:uiPriority="20" w:unhideWhenUsed="0" w:qFormat="1"/>
-    <w:lsdException w:name="Table Grid" w:semiHidden="0" w:uiPriority="39" w:unhideWhenUsed="0"/>
-    <w:lsdException w:name="Placeholder Text" w:unhideWhenUsed="0"/>
-    <w:lsdException w:name="No Spacing" w:semiHidden="0" w:uiPriority="1" w:unhideWhenUsed="0" w:qFormat="1"/>
-    <w:lsdException w:name="Light Shading" w:semiHidden="0" w:uiPriority="60" w:unhideWhenUsed="0"/>
-    <w:lsdException w:name="Light List" w:semiHidden="0" w:uiPriority="61" w:unhideWhenUsed="0"/>
-    <w:lsdException w:name="Light Grid" w:semiHidden="0" w:uiPriority="62" w:unhideWhenUsed="0"/>
-    <w:lsdException w:name="Medium Shading 1" w:semiHidden="0" w:uiPriority="63" w:unhideWhenUsed="0"/>
-    <w:lsdException w:name="Medium Shading 2" w:semiHidden="0" w:uiPriority="64" w:unhideWhenUsed="0"/>
-    <w:lsdException w:name="Medium List 1" w:semiHidden="0" w:uiPriority="65" w:unhideWhenUsed="0"/>
-    <w:lsdException w:name="Medium List 2" w:semiHidden="0" w:uiPriority="66" w:unhideWhenUsed="0"/>
-    <w:lsdException w:name="Medium Grid 1" w:semiHidden="0" w:uiPriority="67" w:unhideWhenUsed="0"/>
-    <w:lsdException w:name="Medium Grid 2" w:semiHidden="0" w:uiPriority="68" w:unhideWhenUsed="0"/>
-    <w:lsdException w:name="Medium Grid 3" w:semiHidden="0" w:uiPriority="69" w:unhideWhenUsed="0"/>
-    <w:lsdException w:name="Dark List" w:semiHidden="0" w:uiPriority="70" w:unhideWhenUsed="0"/>
-    <w:lsdException w:name="Colorful Shading" w:semiHidden="0" w:uiPriority="71" w:unhideWhenUsed="0"/>
-    <w:lsdException w:name="Colorful List" w:semiHidden="0" w:uiPriority="72" w:unhideWhenUsed="0"/>
-    <w:lsdException w:name="Colorful Grid" w:semiHidden="0" w:uiPriority="73" w:unhideWhenUsed="0"/>
-    <w:lsdException w:name="Light Shading Accent 1" w:semiHidden="0" w:uiPriority="60" w:unhideWhenUsed="0"/>
-    <w:lsdException w:name="Light List Accent 1" w:semiHidden="0" w:uiPriority="61" w:unhideWhenUsed="0"/>
-    <w:lsdException w:name="Light Grid Accent 1" w:semiHidden="0" w:uiPriority="62" w:unhideWhenUsed="0"/>
-    <w:lsdException w:name="Medium Shading 1 Accent 1" w:semiHidden="0" w:uiPriority="63" w:unhideWhenUsed="0"/>
-    <w:lsdException w:name="Medium Shading 2 Accent 1" w:semiHidden="0" w:uiPriority="64" w:unhideWhenUsed="0"/>
-    <w:lsdException w:name="Medium List 1 Accent 1" w:semiHidden="0" w:uiPriority="65" w:unhideWhenUsed="0"/>
-    <w:lsdException w:name="Revision" w:unhideWhenUsed="0"/>
-    <w:lsdException w:name="List Paragraph" w:semiHidden="0" w:uiPriority="34" w:unhideWhenUsed="0" w:qFormat="1"/>
-    <w:lsdException w:name="Quote" w:semiHidden="0" w:uiPriority="29" w:unhideWhenUsed="0" w:qFormat="1"/>
-    <w:lsdException w:name="Intense Quote" w:semiHidden="0" w:uiPriority="30" w:unhideWhenUsed="0" w:qFormat="1"/>
-    <w:lsdException w:name="Medium List 2 Accent 1" w:semiHidden="0" w:uiPriority="66" w:unhideWhenUsed="0"/>
-    <w:lsdException w:name="Medium Grid 1 Accent 1" w:semiHidden="0" w:uiPriority="67" w:unhideWhenUsed="0"/>
-    <w:lsdException w:name="Medium Grid 2 Accent 1" w:semiHidden="0" w:uiPriority="68" w:unhideWhenUsed="0"/>
-    <w:lsdException w:name="Medium Grid 3 Accent 1" w:semiHidden="0" w:uiPriority="69" w:unhideWhenUsed="0"/>
-    <w:lsdException w:name="Dark List Accent 1" w:semiHidden="0" w:uiPriority="70" w:unhideWhenUsed="0"/>
-    <w:lsdException w:name="Colorful Shading Accent 1" w:semiHidden="0" w:uiPriority="71" w:unhideWhenUsed="0"/>
-    <w:lsdException w:name="Colorful List Accent 1" w:semiHidden="0" w:uiPriority="72" w:unhideWhenUsed="0"/>
-    <w:lsdException w:name="Colorful Grid Accent 1" w:semiHidden="0" w:uiPriority="73" w:unhideWhenUsed="0"/>
-    <w:lsdException w:name="Light Shading Accent 2" w:semiHidden="0" w:uiPriority="60" w:unhideWhenUsed="0"/>
-    <w:lsdException w:name="Light List Accent 2" w:semiHidden="0" w:uiPriority="61" w:unhideWhenUsed="0"/>
-    <w:lsdException w:name="Light Grid Accent 2" w:semiHidden="0" w:uiPriority="62" w:unhideWhenUsed="0"/>
-    <w:lsdException w:name="Medium Shading 1 Accent 2" w:semiHidden="0" w:uiPriority="63" w:unhideWhenUsed="0"/>
-    <w:lsdException w:name="Medium Shading 2 Accent 2" w:semiHidden="0" w:uiPriority="64" w:unhideWhenUsed="0"/>
-    <w:lsdException w:name="Medium List 1 Accent 2" w:semiHidden="0" w:uiPriority="65" w:unhideWhenUsed="0"/>
-    <w:lsdException w:name="Medium List 2 Accent 2" w:semiHidden="0" w:uiPriority="66" w:unhideWhenUsed="0"/>
-    <w:lsdException w:name="Medium Grid 1 Accent 2" w:semiHidden="0" w:uiPriority="67" w:unhideWhenUsed="0"/>
-    <w:lsdException w:name="Medium Grid 2 Accent 2" w:semiHidden="0" w:uiPriority="68" w:unhideWhenUsed="0"/>
-    <w:lsdException w:name="Medium Grid 3 Accent 2" w:semiHidden="0" w:uiPriority="69" w:unhideWhenUsed="0"/>
-    <w:lsdException w:name="Dark List Accent 2" w:semiHidden="0" w:uiPriority="70" w:unhideWhenUsed="0"/>
-    <w:lsdException w:name="Colorful Shading Accent 2" w:semiHidden="0" w:uiPriority="71" w:unhideWhenUsed="0"/>
-    <w:lsdException w:name="Colorful List Accent 2" w:semiHidden="0" w:uiPriority="72" w:unhideWhenUsed="0"/>
-    <w:lsdException w:name="Colorful Grid Accent 2" w:semiHidden="0" w:uiPriority="73" w:unhideWhenUsed="0"/>
-    <w:lsdException w:name="Light Shading Accent 3" w:semiHidden="0" w:uiPriority="60" w:unhideWhenUsed="0"/>
-    <w:lsdException w:name="Light List Accent 3" w:semiHidden="0" w:uiPriority="61" w:unhideWhenUsed="0"/>
-    <w:lsdException w:name="Light Grid Accent 3" w:semiHidden="0" w:uiPriority="62" w:unhideWhenUsed="0"/>
-    <w:lsdException w:name="Medium Shading 1 Accent 3" w:semiHidden="0" w:uiPriority="63" w:unhideWhenUsed="0"/>
-    <w:lsdException w:name="Medium Shading 2 Accent 3" w:semiHidden="0" w:uiPriority="64" w:unhideWhenUsed="0"/>
-    <w:lsdException w:name="Medium List 1 Accent 3" w:semiHidden="0" w:uiPriority="65" w:unhideWhenUsed="0"/>
-    <w:lsdException w:name="Medium List 2 Accent 3" w:semiHidden="0" w:uiPriority="66" w:unhideWhenUsed="0"/>
-    <w:lsdException w:name="Medium Grid 1 Accent 3" w:semiHidden="0" w:uiPriority="67" w:unhideWhenUsed="0"/>
-    <w:lsdException w:name="Medium Grid 2 Accent 3" w:semiHidden="0" w:uiPriority="68" w:unhideWhenUsed="0"/>
-    <w:lsdException w:name="Medium Grid 3 Accent 3" w:semiHidden="0" w:uiPriority="69" w:unhideWhenUsed="0"/>
-    <w:lsdException w:name="Dark List Accent 3" w:semiHidden="0" w:uiPriority="70" w:unhideWhenUsed="0"/>
-    <w:lsdException w:name="Colorful Shading Accent 3" w:semiHidden="0" w:uiPriority="71" w:unhideWhenUsed="0"/>
-    <w:lsdException w:name="Colorful List Accent 3" w:semiHidden="0" w:uiPriority="72" w:unhideWhenUsed="0"/>
-    <w:lsdException w:name="Colorful Grid Accent 3" w:semiHidden="0" w:uiPriority="73" w:unhideWhenUsed="0"/>
-    <w:lsdException w:name="Light Shading Accent 4" w:semiHidden="0" w:uiPriority="60" w:unhideWhenUsed="0"/>
-    <w:lsdException w:name="Light List Accent 4" w:semiHidden="0" w:uiPriority="61" w:unhideWhenUsed="0"/>
-    <w:lsdException w:name="Light Grid Accent 4" w:semiHidden="0" w:uiPriority="62" w:unhideWhenUsed="0"/>
-    <w:lsdException w:name="Medium Shading 1 Accent 4" w:semiHidden="0" w:uiPriority="63" w:unhideWhenUsed="0"/>
-    <w:lsdException w:name="Medium Shading 2 Accent 4" w:semiHidden="0" w:uiPriority="64" w:unhideWhenUsed="0"/>
-    <w:lsdException w:name="Medium List 1 Accent 4" w:semiHidden="0" w:uiPriority="65" w:unhideWhenUsed="0"/>
-    <w:lsdException w:name="Medium List 2 Accent 4" w:semiHidden="0" w:uiPriority="66" w:unhideWhenUsed="0"/>
-    <w:lsdException w:name="Medium Grid 1 Accent 4" w:semiHidden="0" w:uiPriority="67" w:unhideWhenUsed="0"/>
-    <w:lsdException w:name="Medium Grid 2 Accent 4" w:semiHidden="0" w:uiPriority="68" w:unhideWhenUsed="0"/>
-    <w:lsdException w:name="Medium Grid 3 Accent 4" w:semiHidden="0" w:uiPriority="69" w:unhideWhenUsed="0"/>
-    <w:lsdException w:name="Dark List Accent 4" w:semiHidden="0" w:uiPriority="70" w:unhideWhenUsed="0"/>
-    <w:lsdException w:name="Colorful Shading Accent 4" w:semiHidden="0" w:uiPriority="71" w:unhideWhenUsed="0"/>
-    <w:lsdException w:name="Colorful List Accent 4" w:semiHidden="0" w:uiPriority="72" w:unhideWhenUsed="0"/>
-    <w:lsdException w:name="Colorful Grid Accent 4" w:semiHidden="0" w:uiPriority="73" w:unhideWhenUsed="0"/>
-    <w:lsdException w:name="Light Shading Accent 5" w:semiHidden="0" w:uiPriority="60" w:unhideWhenUsed="0"/>
-    <w:lsdException w:name="Light List Accent 5" w:semiHidden="0" w:uiPriority="61" w:unhideWhenUsed="0"/>
-    <w:lsdException w:name="Light Grid Accent 5" w:semiHidden="0" w:uiPriority="62" w:unhideWhenUsed="0"/>
-    <w:lsdException w:name="Medium Shading 1 Accent 5" w:semiHidden="0" w:uiPriority="63" w:unhideWhenUsed="0"/>
-    <w:lsdException w:name="Medium Shading 2 Accent 5" w:semiHidden="0" w:uiPriority="64" w:unhideWhenUsed="0"/>
-    <w:lsdException w:name="Medium List 1 Accent 5" w:semiHidden="0" w:uiPriority="65" w:unhideWhenUsed="0"/>
-    <w:lsdException w:name="Medium List 2 Accent 5" w:semiHidden="0" w:uiPriority="66" w:unhideWhenUsed="0"/>
-    <w:lsdException w:name="Medium Grid 1 Accent 5" w:semiHidden="0" w:uiPriority="67" w:unhideWhenUsed="0"/>
-    <w:lsdException w:name="Medium Grid 2 Accent 5" w:semiHidden="0" w:uiPriority="68" w:unhideWhenUsed="0"/>
-    <w:lsdException w:name="Medium Grid 3 Accent 5" w:semiHidden="0" w:uiPriority="69" w:unhideWhenUsed="0"/>
-    <w:lsdException w:name="Dark List Accent 5" w:semiHidden="0" w:uiPriority="70" w:unhideWhenUsed="0"/>
-    <w:lsdException w:name="Colorful Shading Accent 5" w:semiHidden="0" w:uiPriority="71" w:unhideWhenUsed="0"/>
-    <w:lsdException w:name="Colorful List Accent 5" w:semiHidden="0" w:uiPriority="72" w:unhideWhenUsed="0"/>
-    <w:lsdException w:name="Colorful Grid Accent 5" w:semiHidden="0" w:uiPriority="73" w:unhideWhenUsed="0"/>
-    <w:lsdException w:name="Light Shading Accent 6" w:semiHidden="0" w:uiPriority="60" w:unhideWhenUsed="0"/>
-    <w:lsdException w:name="Light List Accent 6" w:semiHidden="0" w:uiPriority="61" w:unhideWhenUsed="0"/>
-    <w:lsdException w:name="Light Grid Accent 6" w:semiHidden="0" w:uiPriority="62" w:unhideWhenUsed="0"/>
-    <w:lsdException w:name="Medium Shading 1 Accent 6" w:semiHidden="0" w:uiPriority="63" w:unhideWhenUsed="0"/>
-    <w:lsdException w:name="Medium Shading 2 Accent 6" w:semiHidden="0" w:uiPriority="64" w:unhideWhenUsed="0"/>
-    <w:lsdException w:name="Medium List 1 Accent 6" w:semiHidden="0" w:uiPriority="65" w:unhideWhenUsed="0"/>
-    <w:lsdException w:name="Medium List 2 Accent 6" w:semiHidden="0" w:uiPriority="66" w:unhideWhenUsed="0"/>
-    <w:lsdException w:name="Medium Grid 1 Accent 6" w:semiHidden="0" w:uiPriority="67" w:unhideWhenUsed="0"/>
-    <w:lsdException w:name="Medium Grid 2 Accent 6" w:semiHidden="0" w:uiPriority="68" w:unhideWhenUsed="0"/>
-    <w:lsdException w:name="Medium Grid 3 Accent 6" w:semiHidden="0" w:uiPriority="69" w:unhideWhenUsed="0"/>
-    <w:lsdException w:name="Dark List Accent 6" w:semiHidden="0" w:uiPriority="70" w:unhideWhenUsed="0"/>
-    <w:lsdException w:name="Colorful Shading Accent 6" w:semiHidden="0" w:uiPriority="71" w:unhideWhenUsed="0"/>
-    <w:lsdException w:name="Colorful List Accent 6" w:semiHidden="0" w:uiPriority="72" w:unhideWhenUsed="0"/>
-    <w:lsdException w:name="Colorful Grid Accent 6" w:semiHidden="0" w:uiPriority="73" w:unhideWhenUsed="0"/>
-    <w:lsdException w:name="Subtle Emphasis" w:semiHidden="0" w:uiPriority="19" w:unhideWhenUsed="0" w:qFormat="1"/>
-    <w:lsdException w:name="Intense Emphasis" w:semiHidden="0" w:uiPriority="21" w:unhideWhenUsed="0" w:qFormat="1"/>
-    <w:lsdException w:name="Subtle Reference" w:semiHidden="0" w:uiPriority="31" w:unhideWhenUsed="0" w:qFormat="1"/>
-    <w:lsdException w:name="Intense Reference" w:semiHidden="0" w:uiPriority="32" w:unhideWhenUsed="0" w:qFormat="1"/>
-    <w:lsdException w:name="Book Title" w:semiHidden="0" w:uiPriority="33" w:unhideWhenUsed="0" w:qFormat="1"/>
-    <w:lsdException w:name="Bibliography" w:uiPriority="37"/>
-    <w:lsdException w:name="TOC Heading" w:uiPriority="39" w:qFormat="1"/>
-  </w:latentStyles>
-  <w:style w:type="paragraph" w:default="1" w:styleId="Normal">
-    <w:name w:val="Normal"/>
-    <w:qFormat/>
-  </w:style>
-  <w:style w:type="paragraph" w:styleId="Heading1">
-    <w:name w:val="heading 1"/>
-    <w:basedOn w:val="Normal"/>
-    <w:next w:val="Normal"/>
-    <w:link w:val="Heading1Char"/>
-    <w:uiPriority w:val="9"/>
-    <w:qFormat/>
-    <w:rsid w:val="000F1FB2"/>
-    <w:pPr>
-      <w:keepNext/>
-      <w:keepLines/>
-      <w:spacing w:before="240"/>
-      <w:outlineLvl w:val="0"/>
-    </w:pPr>
-    <w:rPr>
-      <w:rFonts w:asciiTheme="majorHAnsi" w:eastAsiaTheme="majorEastAsia" w:hAnsiTheme="majorHAnsi" w:cstheme="majorBidi"/>
-      <w:color w:val="2E74B5" w:themeColor="accent1" w:themeShade="BF"/>
-      <w:sz w:val="32"/>
-      <w:szCs w:val="32"/>
-    </w:rPr>
-  </w:style>
-  <w:style w:type="paragraph" w:styleId="Heading2">
-    <w:name w:val="heading 2"/>
-    <w:basedOn w:val="Normal"/>
-    <w:next w:val="Normal"/>
-    <w:link w:val="Heading2Char"/>
-    <w:uiPriority w:val="9"/>
-    <w:unhideWhenUsed/>
-    <w:qFormat/>
-    <w:rsid w:val="000F1FB2"/>
-    <w:pPr>
-      <w:keepNext/>
-      <w:keepLines/>
-      <w:spacing w:before="40"/>
-      <w:outlineLvl w:val="1"/>
-    </w:pPr>
-    <w:rPr>
-      <w:rFonts w:asciiTheme="majorHAnsi" w:eastAsiaTheme="majorEastAsia" w:hAnsiTheme="majorHAnsi" w:cstheme="majorBidi"/>
-      <w:color w:val="2E74B5" w:themeColor="accent1" w:themeShade="BF"/>
-      <w:sz w:val="26"/>
-      <w:szCs w:val="26"/>
-    </w:rPr>
-  </w:style>
-  <w:style w:type="character" w:default="1" w:styleId="DefaultParagraphFont">
-    <w:name w:val="Default Paragraph Font"/>
-    <w:uiPriority w:val="1"/>
-    <w:semiHidden/>
-    <w:unhideWhenUsed/>
-  </w:style>
-  <w:style w:type="table" w:default="1" w:styleId="TableNormal">
-    <w:name w:val="Normal Table"/>
-    <w:uiPriority w:val="99"/>
-    <w:semiHidden/>
-    <w:unhideWhenUsed/>
-    <w:tblPr>
-      <w:tblInd w:w="0" w:type="dxa"/>
       <w:tblCellMar>
         <w:top w:w="0" w:type="dxa"/>
         <w:left w:w="108" w:type="dxa"/>
         <w:bottom w:w="0" w:type="dxa"/>
         <w:right w:w="108" w:type="dxa"/>
       </w:tblCellMar>
-    </w:tblPr>
-  </w:style>
-  <w:style w:type="numbering" w:default="1" w:styleId="NoList">
-    <w:name w:val="No List"/>
-    <w:uiPriority w:val="99"/>
-    <w:semiHidden/>
-    <w:unhideWhenUsed/>
-  </w:style>
-  <w:style w:type="paragraph" w:styleId="ListParagraph">
-    <w:name w:val="List Paragraph"/>
-    <w:basedOn w:val="Normal"/>
-    <w:uiPriority w:val="34"/>
-    <w:qFormat/>
-    <w:rsid w:val="000F1FB2"/>
-    <w:pPr>
-      <w:ind w:left="720"/>
-      <w:contextualSpacing/>
-    </w:pPr>
-  </w:style>
-  <w:style w:type="paragraph" w:styleId="Title">
-    <w:name w:val="Title"/>
-    <w:basedOn w:val="Normal"/>
-    <w:next w:val="Normal"/>
-    <w:link w:val="TitleChar"/>
-    <w:uiPriority w:val="10"/>
-    <w:qFormat/>
-    <w:rsid w:val="000F1FB2"/>
-    <w:pPr>
-      <w:contextualSpacing/>
-    </w:pPr>
-    <w:rPr>
-      <w:rFonts w:asciiTheme="majorHAnsi" w:eastAsiaTheme="majorEastAsia" w:hAnsiTheme="majorHAnsi" w:cstheme="majorBidi"/>
-      <w:spacing w:val="-10"/>
-      <w:kern w:val="28"/>
-      <w:sz w:val="56"/>
-      <w:szCs w:val="56"/>
-    </w:rPr>
-  </w:style>
-  <w:style w:type="character" w:customStyle="1" w:styleId="TitleChar">
-    <w:name w:val="Title Char"/>
-    <w:basedOn w:val="DefaultParagraphFont"/>
-    <w:link w:val="Title"/>
-    <w:uiPriority w:val="10"/>
-    <w:rsid w:val="000F1FB2"/>
-    <w:rPr>
-      <w:rFonts w:asciiTheme="majorHAnsi" w:eastAsiaTheme="majorEastAsia" w:hAnsiTheme="majorHAnsi" w:cstheme="majorBidi"/>
-      <w:spacing w:val="-10"/>
-      <w:kern w:val="28"/>
-      <w:sz w:val="56"/>
-      <w:szCs w:val="56"/>
-    </w:rPr>
-  </w:style>
-  <w:style w:type="paragraph" w:styleId="Subtitle">
-    <w:name w:val="Subtitle"/>
-    <w:basedOn w:val="Normal"/>
-    <w:next w:val="Normal"/>
-    <w:link w:val="SubtitleChar"/>
-    <w:uiPriority w:val="11"/>
-    <w:qFormat/>
-    <w:rsid w:val="000F1FB2"/>
-    <w:pPr>
-      <w:numPr>
-        <w:ilvl w:val="1"/>
-      </w:numPr>
-      <w:spacing w:after="160"/>
-    </w:pPr>
-    <w:rPr>
-      <w:rFonts w:eastAsiaTheme="minorEastAsia"/>
-      <w:color w:val="5A5A5A" w:themeColor="text1" w:themeTint="A5"/>
-      <w:spacing w:val="15"/>
-      <w:sz w:val="22"/>
-      <w:szCs w:val="22"/>
-    </w:rPr>
-  </w:style>
-  <w:style w:type="character" w:customStyle="1" w:styleId="SubtitleChar">
-    <w:name w:val="Subtitle Char"/>
-    <w:basedOn w:val="DefaultParagraphFont"/>
-    <w:link w:val="Subtitle"/>
-    <w:uiPriority w:val="11"/>
-    <w:rsid w:val="000F1FB2"/>
-    <w:rPr>
-      <w:rFonts w:eastAsiaTheme="minorEastAsia"/>
-      <w:color w:val="5A5A5A" w:themeColor="text1" w:themeTint="A5"/>
-      <w:spacing w:val="15"/>
-      <w:sz w:val="22"/>
-      <w:szCs w:val="22"/>
-    </w:rPr>
-  </w:style>
-  <w:style w:type="character" w:customStyle="1" w:styleId="Heading1Char">
-    <w:name w:val="Heading 1 Char"/>
-    <w:basedOn w:val="DefaultParagraphFont"/>
-    <w:link w:val="Heading1"/>
-    <w:uiPriority w:val="9"/>
-    <w:rsid w:val="000F1FB2"/>
-    <w:rPr>
-      <w:rFonts w:asciiTheme="majorHAnsi" w:eastAsiaTheme="majorEastAsia" w:hAnsiTheme="majorHAnsi" w:cstheme="majorBidi"/>
-      <w:color w:val="2E74B5" w:themeColor="accent1" w:themeShade="BF"/>
-      <w:sz w:val="32"/>
-      <w:szCs w:val="32"/>
-    </w:rPr>
-  </w:style>
-  <w:style w:type="character" w:customStyle="1" w:styleId="Heading2Char">
-    <w:name w:val="Heading 2 Char"/>
-    <w:basedOn w:val="DefaultParagraphFont"/>
-    <w:link w:val="Heading2"/>
-    <w:uiPriority w:val="9"/>
-    <w:rsid w:val="000F1FB2"/>
-    <w:rPr>
-      <w:rFonts w:asciiTheme="majorHAnsi" w:eastAsiaTheme="majorEastAsia" w:hAnsiTheme="majorHAnsi" w:cstheme="majorBidi"/>
-      <w:color w:val="2E74B5" w:themeColor="accent1" w:themeShade="BF"/>
-      <w:sz w:val="26"/>
-      <w:szCs w:val="26"/>
-    </w:rPr>
-  </w:style>
-  <w:style w:type="character" w:styleId="PlaceholderText">
-    <w:name w:val="Placeholder Text"/>
-    <w:basedOn w:val="DefaultParagraphFont"/>
-    <w:uiPriority w:val="99"/>
-    <w:semiHidden/>
-    <w:rsid w:val="000F1FB2"/>
-    <w:rPr>
-      <w:color w:val="808080"/>
-    </w:rPr>
-  </w:style>
-  <w:style w:type="table" w:styleId="TableGrid">
-    <w:name w:val="Table Grid"/>
-    <w:basedOn w:val="TableNormal"/>
-    <w:uiPriority w:val="39"/>
-    <w:rsid w:val="001B54BC"/>
-    <w:tblPr>
-      <w:tblBorders>
-        <w:top w:val="single" w:sz="4" w:space="0" w:color="auto"/>
-        <w:left w:val="single" w:sz="4" w:space="0" w:color="auto"/>
-        <w:bottom w:val="single" w:sz="4" w:space="0" w:color="auto"/>
-        <w:right w:val="single" w:sz="4" w:space="0" w:color="auto"/>
-        <w:insideH w:val="single" w:sz="4" w:space="0" w:color="auto"/>
-        <w:insideV w:val="single" w:sz="4" w:space="0" w:color="auto"/>
-      </w:tblBorders>
     </w:tblPr>
   </w:style>
   <w:style w:type="paragraph" w:styleId="BalloonText">
@@ -3475,7 +3459,7 @@
 <file path=word/charts/chart1.xml><?xml version="1.0" encoding="utf-8"?>
 <c:chartSpace xmlns:c="http://schemas.openxmlformats.org/drawingml/2006/chart" xmlns:a="http://schemas.openxmlformats.org/drawingml/2006/main" xmlns:r="http://schemas.openxmlformats.org/officeDocument/2006/relationships">
   <c:date1904 val="0"/>
-  <c:lang val="en-US"/>
+  <c:lang val="de-DE"/>
   <c:roundedCorners val="0"/>
   <mc:AlternateContent xmlns:mc="http://schemas.openxmlformats.org/markup-compatibility/2006">
     <mc:Choice xmlns:c14="http://schemas.microsoft.com/office/drawing/2007/8/2/chart" Requires="c14">
@@ -3578,19 +3562,19 @@
                 <c:formatCode>General</c:formatCode>
                 <c:ptCount val="5"/>
                 <c:pt idx="0">
-                  <c:v>4</c:v>
+                  <c:v>4.0</c:v>
                 </c:pt>
                 <c:pt idx="1">
-                  <c:v>19</c:v>
+                  <c:v>19.0</c:v>
                 </c:pt>
                 <c:pt idx="2">
-                  <c:v>1</c:v>
+                  <c:v>1.0</c:v>
                 </c:pt>
                 <c:pt idx="3">
-                  <c:v>0</c:v>
+                  <c:v>0.0</c:v>
                 </c:pt>
                 <c:pt idx="4">
-                  <c:v>0</c:v>
+                  <c:v>0.0</c:v>
                 </c:pt>
               </c:numCache>
             </c:numRef>
@@ -3606,11 +3590,11 @@
         </c:dLbls>
         <c:gapWidth val="219"/>
         <c:overlap val="-27"/>
-        <c:axId val="225800192"/>
-        <c:axId val="225802496"/>
+        <c:axId val="1646045008"/>
+        <c:axId val="1645985104"/>
       </c:barChart>
       <c:catAx>
-        <c:axId val="225800192"/>
+        <c:axId val="1646045008"/>
         <c:scaling>
           <c:orientation val="minMax"/>
         </c:scaling>
@@ -3688,7 +3672,7 @@
             <a:endParaRPr lang="en-US"/>
           </a:p>
         </c:txPr>
-        <c:crossAx val="225802496"/>
+        <c:crossAx val="1645985104"/>
         <c:crosses val="autoZero"/>
         <c:auto val="1"/>
         <c:lblAlgn val="ctr"/>
@@ -3696,7 +3680,7 @@
         <c:noMultiLvlLbl val="0"/>
       </c:catAx>
       <c:valAx>
-        <c:axId val="225802496"/>
+        <c:axId val="1645985104"/>
         <c:scaling>
           <c:orientation val="minMax"/>
         </c:scaling>
@@ -3768,7 +3752,7 @@
             <a:endParaRPr lang="en-US"/>
           </a:p>
         </c:txPr>
-        <c:crossAx val="225800192"/>
+        <c:crossAx val="1646045008"/>
         <c:crosses val="autoZero"/>
         <c:crossBetween val="between"/>
       </c:valAx>
@@ -3849,7 +3833,7 @@
 <file path=word/charts/chart2.xml><?xml version="1.0" encoding="utf-8"?>
 <c:chartSpace xmlns:c="http://schemas.openxmlformats.org/drawingml/2006/chart" xmlns:a="http://schemas.openxmlformats.org/drawingml/2006/main" xmlns:r="http://schemas.openxmlformats.org/officeDocument/2006/relationships">
   <c:date1904 val="0"/>
-  <c:lang val="en-US"/>
+  <c:lang val="de-DE"/>
   <c:roundedCorners val="0"/>
   <mc:AlternateContent xmlns:mc="http://schemas.openxmlformats.org/markup-compatibility/2006">
     <mc:Choice xmlns:c14="http://schemas.microsoft.com/office/drawing/2007/8/2/chart" Requires="c14">
@@ -3953,19 +3937,19 @@
                 <c:formatCode>General</c:formatCode>
                 <c:ptCount val="5"/>
                 <c:pt idx="0">
-                  <c:v>0</c:v>
+                  <c:v>0.0</c:v>
                 </c:pt>
                 <c:pt idx="1">
-                  <c:v>8</c:v>
+                  <c:v>8.0</c:v>
                 </c:pt>
                 <c:pt idx="2">
-                  <c:v>14</c:v>
+                  <c:v>14.0</c:v>
                 </c:pt>
                 <c:pt idx="3">
-                  <c:v>2</c:v>
+                  <c:v>2.0</c:v>
                 </c:pt>
                 <c:pt idx="4">
-                  <c:v>0</c:v>
+                  <c:v>0.0</c:v>
                 </c:pt>
               </c:numCache>
             </c:numRef>
@@ -3981,11 +3965,11 @@
         </c:dLbls>
         <c:gapWidth val="219"/>
         <c:overlap val="-27"/>
-        <c:axId val="95718016"/>
-        <c:axId val="95720192"/>
+        <c:axId val="1663732080"/>
+        <c:axId val="1663867776"/>
       </c:barChart>
       <c:catAx>
-        <c:axId val="95718016"/>
+        <c:axId val="1663732080"/>
         <c:scaling>
           <c:orientation val="minMax"/>
         </c:scaling>
@@ -4063,7 +4047,7 @@
             <a:endParaRPr lang="en-US"/>
           </a:p>
         </c:txPr>
-        <c:crossAx val="95720192"/>
+        <c:crossAx val="1663867776"/>
         <c:crosses val="autoZero"/>
         <c:auto val="1"/>
         <c:lblAlgn val="ctr"/>
@@ -4071,7 +4055,7 @@
         <c:noMultiLvlLbl val="0"/>
       </c:catAx>
       <c:valAx>
-        <c:axId val="95720192"/>
+        <c:axId val="1663867776"/>
         <c:scaling>
           <c:orientation val="minMax"/>
         </c:scaling>
@@ -4143,7 +4127,7 @@
             <a:endParaRPr lang="en-US"/>
           </a:p>
         </c:txPr>
-        <c:crossAx val="95718016"/>
+        <c:crossAx val="1663732080"/>
         <c:crosses val="autoZero"/>
         <c:crossBetween val="between"/>
       </c:valAx>
@@ -4476,7 +4460,7 @@
   <a:extraClrSchemeLst/>
   <a:extLst>
     <a:ext uri="{05A4C25C-085E-4340-85A3-A5531E510DB2}">
-      <thm15:themeFamily xmlns:thm15="http://schemas.microsoft.com/office/thememl/2012/main" xmlns="" name="Office Theme" id="{62F939B6-93AF-4DB8-9C6B-D6C7DFDC589F}" vid="{4A3C46E8-61CC-4603-A589-7422A47A8E4A}"/>
+      <thm15:themeFamily xmlns:thm15="http://schemas.microsoft.com/office/thememl/2012/main" name="Office Theme" id="{62F939B6-93AF-4DB8-9C6B-D6C7DFDC589F}" vid="{4A3C46E8-61CC-4603-A589-7422A47A8E4A}"/>
     </a:ext>
   </a:extLst>
 </a:theme>

</xml_diff>